<commit_message>
added Table2 with comparison (needs to be completed for BFs)
</commit_message>
<xml_diff>
--- a/publications/makowski_2019_bayesian/manuscript/manuscript.docx
+++ b/publications/makowski_2019_bayesian/manuscript/manuscript.docx
@@ -172,7 +172,7 @@
         <w:t xml:space="preserve"> </w:t>
       </w:r>
       <w:r>
-        <w:t xml:space="preserve">(Benjamin et al., 2018; Etz &amp; Vandekerckhove, 2016; Maxwell, Lau, &amp; Howard, 2015; Wagenmakers et al., 2017)</w:t>
+        <w:t xml:space="preserve">(Benjamin et al., 2018; Etz &amp; Vandekerckhove, 2016; Halsey, 2019; Marasini, Quatto, &amp; Ripamonti, 2016; Maxwell, Lau, &amp; Howard, 2015; Wagenmakers et al., 2017)</w:t>
       </w:r>
       <w:r>
         <w:t xml:space="preserve">.</w:t>
@@ -192,13 +192,16 @@
         <w:t xml:space="preserve">(these models has been often referred to as “black-boxes”, emphasizing the difficulty to appraise their internal functioning; Burrell, 2016; Castelvecchi, 2016; Snoek, Larochelle, &amp; Adams, 2012)</w:t>
       </w:r>
       <w:r>
-        <w:t xml:space="preserve">. On the other side, psychologists are often using simpler models (for instance, based on the general linear framework) to explore their data. Within this framework, the goal switches from building the best model to understanding the parameters inside the model. Altough in reality, the pipeline often starts with predictive modelling involving model comparison (</w:t>
+        <w:t xml:space="preserve">. On the other side, psychologists are often using simpler models (for instance, based on the general linear framework) to explore their data. Within this framework, the goal switches from building the best model to understanding the parameters inside the model. Altough in reality, the pipeline often starts with predictive modelling (</w:t>
       </w:r>
       <w:r>
         <w:t xml:space="preserve">“</w:t>
       </w:r>
       <w:r>
-        <w:t xml:space="preserve">what is the best model of the world (</w:t>
+        <w:t xml:space="preserve">what is the best model of the world,</w:t>
+      </w:r>
+      <w:r>
+        <w:t xml:space="preserve"> </w:t>
       </w:r>
       <w:r>
         <w:rPr>
@@ -207,22 +210,22 @@
         <w:t xml:space="preserve">i.e.</w:t>
       </w:r>
       <w:r>
-        <w:t xml:space="preserve">, the observed variable)</w:t>
+        <w:t xml:space="preserve">, the observed variable</w:t>
       </w:r>
       <w:r>
         <w:t xml:space="preserve">”</w:t>
       </w:r>
       <w:r>
-        <w:t xml:space="preserve">) and then seemingly transition to structural modelling:</w:t>
-      </w:r>
-      <w:r>
-        <w:t xml:space="preserve"> </w:t>
+        <w:t xml:space="preserve">) and then seemingly transition to structural modelling (</w:t>
       </w:r>
       <w:r>
         <w:t xml:space="preserve">“</w:t>
       </w:r>
       <w:r>
-        <w:t xml:space="preserve">given this model of the world, how are the effects (</w:t>
+        <w:t xml:space="preserve">given this model of the world, how are the effects,</w:t>
+      </w:r>
+      <w:r>
+        <w:t xml:space="preserve"> </w:t>
       </w:r>
       <w:r>
         <w:rPr>
@@ -231,13 +234,13 @@
         <w:t xml:space="preserve">i.e.</w:t>
       </w:r>
       <w:r>
-        <w:t xml:space="preserve">, model parameters) influencing the outcome</w:t>
+        <w:t xml:space="preserve">, model parameters, influencing the outcome</w:t>
       </w:r>
       <w:r>
         <w:t xml:space="preserve">”</w:t>
       </w:r>
       <w:r>
-        <w:t xml:space="preserve">, which conclusions often rely on some index of effect</w:t>
+        <w:t xml:space="preserve">), which conclusions often rely on some index of effect</w:t>
       </w:r>
       <w:r>
         <w:t xml:space="preserve"> </w:t>
@@ -260,7 +263,81 @@
         <w:pStyle w:val="BodyText"/>
       </w:pPr>
       <w:r>
-        <w:t xml:space="preserve">Indeed, while one of the strengths of the Bayesian framework is its probabilistic parameter estimation, allowing to quantify the inherent uncertainty associated with each estimation, psychologists are also interested in indices that would allow them to conclude if a given parameter affects substantially the outcome in a given direction. This need has led to the wide adoption of the frequentist</w:t>
+        <w:t xml:space="preserve">It is important to note that the importance and focus on significance assessment might differ accross fields. For instance, in applied physics or engineering, the goal of a study is often to precisely</w:t>
+      </w:r>
+      <w:r>
+        <w:t xml:space="preserve"> </w:t>
+      </w:r>
+      <w:r>
+        <w:rPr>
+          <w:i/>
+        </w:rPr>
+        <w:t xml:space="preserve">estimate</w:t>
+      </w:r>
+      <w:r>
+        <w:t xml:space="preserve"> </w:t>
+      </w:r>
+      <w:r>
+        <w:t xml:space="preserve">(quantify) a given effect and its size (the question being, for example, wether a given coefficient is closer to 7 or to 9, or whether a difference is moderate or big). The Bayesian framework has demonstrated its superiorty in addressing this type of questions, its probabilistic framework leading to accurate estimations and allowing to quantify the inherent uncertainty associated with them. On the contrary, in other fields, such as for instance experimental psychology, the implicit aim has often been focused on</w:t>
+      </w:r>
+      <w:r>
+        <w:t xml:space="preserve"> </w:t>
+      </w:r>
+      <w:r>
+        <w:rPr>
+          <w:i/>
+        </w:rPr>
+        <w:t xml:space="preserve">significance</w:t>
+      </w:r>
+      <w:r>
+        <w:t xml:space="preserve">:</w:t>
+      </w:r>
+      <w:r>
+        <w:t xml:space="preserve"> </w:t>
+      </w:r>
+      <w:r>
+        <w:t xml:space="preserve">“</w:t>
+      </w:r>
+      <w:r>
+        <w:t xml:space="preserve">are these two conditions different?</w:t>
+      </w:r>
+      <w:r>
+        <w:t xml:space="preserve">”</w:t>
+      </w:r>
+      <w:r>
+        <w:t xml:space="preserve">,</w:t>
+      </w:r>
+      <w:r>
+        <w:t xml:space="preserve"> </w:t>
+      </w:r>
+      <w:r>
+        <w:t xml:space="preserve">“</w:t>
+      </w:r>
+      <w:r>
+        <w:t xml:space="preserve">is there a correlation between these two variables?</w:t>
+      </w:r>
+      <w:r>
+        <w:t xml:space="preserve">”</w:t>
+      </w:r>
+      <w:r>
+        <w:t xml:space="preserve">. In other words, being able to conclude if a given parameter affects substantially the outcome with little care to the precise quantification of the parameter of interest.</w:t>
+      </w:r>
+    </w:p>
+    <w:p>
+      <w:pPr>
+        <w:pStyle w:val="BodyText"/>
+      </w:pPr>
+      <w:r>
+        <w:t xml:space="preserve">Despite a general agreement on its defects and recurring waves of attacks occuring for decades</w:t>
+      </w:r>
+      <w:r>
+        <w:t xml:space="preserve"> </w:t>
+      </w:r>
+      <w:r>
+        <w:t xml:space="preserve">(Gardner &amp; Altman, 1986; anderson2000null; finch2004reform; fidler2004editors; Cohen, 2016)</w:t>
+      </w:r>
+      <w:r>
+        <w:t xml:space="preserve">, the tenacity and resilience of the</w:t>
       </w:r>
       <w:r>
         <w:t xml:space="preserve"> </w:t>
@@ -272,7 +349,49 @@
         <w:t xml:space="preserve">p</w:t>
       </w:r>
       <w:r>
-        <w:t xml:space="preserve">-value and its acceptance was accompanied with the creation of arbitrary clusters for its interpretation (</w:t>
+        <w:t xml:space="preserve">-value as an index of significance is remarkable, being still widely used and thaught (altough some journals have taken a radical step by banning them;</w:t>
+      </w:r>
+      <w:r>
+        <w:t xml:space="preserve"> </w:t>
+      </w:r>
+      <w:r>
+        <w:rPr>
+          <w:i/>
+        </w:rPr>
+        <w:t xml:space="preserve">e.g.</w:t>
+      </w:r>
+      <w:r>
+        <w:t xml:space="preserve">,</w:t>
+      </w:r>
+      <w:r>
+        <w:t xml:space="preserve"> </w:t>
+      </w:r>
+      <w:r>
+        <w:t xml:space="preserve">Gill (2018)</w:t>
+      </w:r>
+      <w:r>
+        <w:t xml:space="preserve">, expecting to shift the perspective to effect size estimation). This endurance might be informative on how such indices, and the accompanying heuristics to interpret them, are useful and necessary for Humans to gain an intuitive (although possibly simplified) understanding of the interactions and structure of their data. Moreover, this utility is salient in contexts where decisions have to be taken (</w:t>
+      </w:r>
+      <w:r>
+        <w:rPr>
+          <w:i/>
+        </w:rPr>
+        <w:t xml:space="preserve">e.g.</w:t>
+      </w:r>
+      <w:r>
+        <w:t xml:space="preserve">, in medical settings). In spite of the statistical perspective, where the absence of any hard mathematical thresholds or discrete categories naturally leads to the desire for a nuanced and subtle view, decisionners might often seek a threshold value to rationalize their acts. This practical need for significance assessment might be the cause of the wide adoption of the frequentist</w:t>
+      </w:r>
+      <w:r>
+        <w:t xml:space="preserve"> </w:t>
+      </w:r>
+      <w:r>
+        <w:rPr>
+          <w:i/>
+        </w:rPr>
+        <w:t xml:space="preserve">p</w:t>
+      </w:r>
+      <w:r>
+        <w:t xml:space="preserve">-value and its arbitrary interpretation clusters (</w:t>
       </w:r>
       <w:r>
         <w:rPr>
@@ -317,7 +436,113 @@
         <w:t xml:space="preserve">(Cohen, 2016; Kirk, 1996)</w:t>
       </w:r>
       <w:r>
-        <w:t xml:space="preserve">. Thus, the ability of the Bayesian framework to answer psychological questions without the need of such null-hypothesis testing indices is often promoted as the promise of a</w:t>
+        <w:t xml:space="preserve">.</w:t>
+      </w:r>
+    </w:p>
+    <w:p>
+      <w:pPr>
+        <w:pStyle w:val="BodyText"/>
+      </w:pPr>
+      <w:r>
+        <w:t xml:space="preserve">While significance testing (and its inherent categorical interpretation heuristics) might have its place alongside effect estimation as a complementary perspective, it does not preclude the fact that drastic improvements are needed. For instance, one aspect could focus on improving the mathematical understanding (</w:t>
+      </w:r>
+      <w:r>
+        <w:rPr>
+          <w:i/>
+        </w:rPr>
+        <w:t xml:space="preserve">e.g.</w:t>
+      </w:r>
+      <w:r>
+        <w:t xml:space="preserve">, through a new simpler index) of the values (as opposed to the obscure mathematical definition of the</w:t>
+      </w:r>
+      <w:r>
+        <w:t xml:space="preserve"> </w:t>
+      </w:r>
+      <w:r>
+        <w:rPr>
+          <w:i/>
+        </w:rPr>
+        <w:t xml:space="preserve">p</w:t>
+      </w:r>
+      <w:r>
+        <w:t xml:space="preserve">-value that contributes to its common misintepretation). Another leverage could be found in providing an intuitive (</w:t>
+      </w:r>
+      <w:r>
+        <w:rPr>
+          <w:i/>
+        </w:rPr>
+        <w:t xml:space="preserve">e.g.</w:t>
+      </w:r>
+      <w:r>
+        <w:t xml:space="preserve">, visual) understanding of the behaviour of the indices in relationship with main sources of variance, such as sample size, noise or effect presence. Such better overall understanding of the indices would hopefully act as a barrier against their mindless reporting by allowing the users to nuance the interpretations and conclusions that they draw.</w:t>
+      </w:r>
+    </w:p>
+    <w:p>
+      <w:pPr>
+        <w:pStyle w:val="BodyText"/>
+      </w:pPr>
+      <w:r>
+        <w:t xml:space="preserve">What does the Bayesian framework offer as alternatives for the</w:t>
+      </w:r>
+      <w:r>
+        <w:t xml:space="preserve"> </w:t>
+      </w:r>
+      <w:r>
+        <w:rPr>
+          <w:i/>
+        </w:rPr>
+        <w:t xml:space="preserve">p</w:t>
+      </w:r>
+      <w:r>
+        <w:t xml:space="preserve">-value? Bayesian testing indices could be roughly grouped into three overlapping categories: Bayes factors, posterior indices and ROPE-based indices. Bayes factors reflect the predictive performance of one against another model</w:t>
+      </w:r>
+      <w:r>
+        <w:t xml:space="preserve"> </w:t>
+      </w:r>
+      <w:r>
+        <w:t xml:space="preserve">(</w:t>
+      </w:r>
+      <w:r>
+        <w:rPr>
+          <w:i/>
+        </w:rPr>
+        <w:t xml:space="preserve">e.g.</w:t>
+      </w:r>
+      <w:r>
+        <w:t xml:space="preserve">, the null vs. the alternative hypothesis; Jeffreys, 1998; Ly, Verhagen, &amp; Wagenmakers, 2016)</w:t>
+      </w:r>
+      <w:r>
+        <w:t xml:space="preserve">. It provides many advantages over the</w:t>
+      </w:r>
+      <w:r>
+        <w:t xml:space="preserve"> </w:t>
+      </w:r>
+      <w:r>
+        <w:rPr>
+          <w:i/>
+        </w:rPr>
+        <w:t xml:space="preserve">p</w:t>
+      </w:r>
+      <w:r>
+        <w:t xml:space="preserve">-value, having a straightforward interpretation and allowing to quantify the evidence in favour of the null hypothesis</w:t>
+      </w:r>
+      <w:r>
+        <w:t xml:space="preserve"> </w:t>
+      </w:r>
+      <w:r>
+        <w:t xml:space="preserve">(Dienes, 2014; Jarosz &amp; Wiley, 2014)</w:t>
+      </w:r>
+      <w:r>
+        <w:t xml:space="preserve">. Nonetheless, its use for parameters description in complex models is still a matter of debate, being highly dependent on priors specification</w:t>
+      </w:r>
+      <w:r>
+        <w:t xml:space="preserve"> </w:t>
+      </w:r>
+      <w:r>
+        <w:t xml:space="preserve">(Etz, Haaf, Rouder, &amp; Vandekerckhove, 2018; Kruschke &amp; Liddell, 2018)</w:t>
+      </w:r>
+      <w:r>
+        <w:t xml:space="preserve">. On the contrary,</w:t>
       </w:r>
       <w:r>
         <w:t xml:space="preserve"> </w:t>
@@ -326,7 +551,125 @@
         <w:t xml:space="preserve">“</w:t>
       </w:r>
       <w:r>
-        <w:t xml:space="preserve">a new world without</w:t>
+        <w:t xml:space="preserve">posterior indices</w:t>
+      </w:r>
+      <w:r>
+        <w:t xml:space="preserve">”</w:t>
+      </w:r>
+      <w:r>
+        <w:t xml:space="preserve"> </w:t>
+      </w:r>
+      <w:r>
+        <w:t xml:space="preserve">reflect objective characteristics of the posterior distribution, such as for instance the proportion of strictly positive values. While the simplicity of their computation and interpretation is a strength, it could also become a limitation in the information that they provide. Bayes factors and indices derived solely from the posterior distribution are both the</w:t>
+      </w:r>
+      <w:r>
+        <w:t xml:space="preserve"> </w:t>
+      </w:r>
+      <w:r>
+        <w:t xml:space="preserve">“</w:t>
+      </w:r>
+      <w:r>
+        <w:t xml:space="preserve">natural, direct, and unavoidable consequence of Bayes’ rule</w:t>
+      </w:r>
+      <w:r>
+        <w:t xml:space="preserve">”</w:t>
+      </w:r>
+      <w:r>
+        <w:t xml:space="preserve"> </w:t>
+      </w:r>
+      <w:r>
+        <w:t xml:space="preserve">(Rouder, Haaf, &amp; Vandekerckhove, 2018, p. 106)</w:t>
+      </w:r>
+      <w:r>
+        <w:t xml:space="preserve">. Finally, ROPE-based indices are related to the redefinition of the point-null hypothesis</w:t>
+      </w:r>
+      <w:r>
+        <w:t xml:space="preserve"> </w:t>
+      </w:r>
+      <w:r>
+        <w:t xml:space="preserve">(Kruschke, 2014; Lakens, 2017)</w:t>
+      </w:r>
+      <w:r>
+        <w:t xml:space="preserve"> </w:t>
+      </w:r>
+      <w:r>
+        <w:t xml:space="preserve">as a range of values (the Region of Practical Equivalence - ROPE), usually equally spread around 0 (</w:t>
+      </w:r>
+      <w:r>
+        <w:rPr>
+          <w:i/>
+        </w:rPr>
+        <w:t xml:space="preserve">e.g.</w:t>
+      </w:r>
+      <w:r>
+        <w:t xml:space="preserve">, [-0.1; 0.1]) and considered as negligible (</w:t>
+      </w:r>
+      <w:r>
+        <w:rPr>
+          <w:i/>
+        </w:rPr>
+        <w:t xml:space="preserve">i.e.</w:t>
+      </w:r>
+      <w:r>
+        <w:t xml:space="preserve">, too small to be of practical relevance). It is interesting to note that this perspective unites Bayesian indices with the focus on effect size (involving a discrete separation between at least two categories), which finds an echo in the recent statistical recommendations [</w:t>
+      </w:r>
+      <w:r>
+        <w:t xml:space="preserve">Sullivan &amp; Feinn (2012)</w:t>
+      </w:r>
+      <w:r>
+        <w:t xml:space="preserve">; ellis2003practical; simonsohn2014p].</w:t>
+      </w:r>
+    </w:p>
+    <w:p>
+      <w:pPr>
+        <w:pStyle w:val="BodyText"/>
+      </w:pPr>
+      <w:r>
+        <w:t xml:space="preserve">Curiously, despite the richness provided by the Bayesian framework and the availability of multiple indices, no consensus has yet emerged on the ones to use, as no practical and direct comparison has ever been done. This might be a rebuttal for scientists interested in adopting the Bayesian framework. Moreover, this grey area can increase the difficulty of readers or reviewers unfamiliar with the Bayesian framework to follow the assumptions and conclusions, which could in turn generate unnecessary doubt upon the entire study. While we think that such indices and their interpretation guidelines (in the form of rules of thumb) are useful in practice, we also strongly believe that such indices should be accompanied with the knowledge of the</w:t>
+      </w:r>
+      <w:r>
+        <w:t xml:space="preserve"> </w:t>
+      </w:r>
+      <w:r>
+        <w:t xml:space="preserve">“</w:t>
+      </w:r>
+      <w:r>
+        <w:t xml:space="preserve">behaviour</w:t>
+      </w:r>
+      <w:r>
+        <w:t xml:space="preserve">”</w:t>
+      </w:r>
+      <w:r>
+        <w:t xml:space="preserve"> </w:t>
+      </w:r>
+      <w:r>
+        <w:t xml:space="preserve">in relationship with sample size and noise. This knowledge is important for people to implicitly and intuitively appraise the meaning and implication of the mathematical values they report. This could, in turn, prevent the crystallization of the possible heuristics and categories derived from such indices.</w:t>
+      </w:r>
+    </w:p>
+    <w:p>
+      <w:pPr>
+        <w:pStyle w:val="BodyText"/>
+      </w:pPr>
+      <w:r>
+        <w:t xml:space="preserve">Thus, based on the simulation of multiple linear and logistic regressions (arguably some of the most widely used models), the present work aims at comparing several indices of effect existence solely derived from the posterior distribution, provide visual representations of the</w:t>
+      </w:r>
+      <w:r>
+        <w:t xml:space="preserve"> </w:t>
+      </w:r>
+      <w:r>
+        <w:t xml:space="preserve">“</w:t>
+      </w:r>
+      <w:r>
+        <w:t xml:space="preserve">behaviour</w:t>
+      </w:r>
+      <w:r>
+        <w:t xml:space="preserve">”</w:t>
+      </w:r>
+      <w:r>
+        <w:t xml:space="preserve"> </w:t>
+      </w:r>
+      <w:r>
+        <w:t xml:space="preserve">of such indices in relationship with sample size, noise and effect presence and also the frequentist</w:t>
       </w:r>
       <w:r>
         <w:t xml:space="preserve"> </w:t>
@@ -338,221 +681,177 @@
         <w:t xml:space="preserve">p</w:t>
       </w:r>
       <w:r>
-        <w:t xml:space="preserve">-value</w:t>
-      </w:r>
-      <w:r>
+        <w:t xml:space="preserve">-value (an index which, beyond its many flaws, is well known and could be used as a reference for Bayesian neophytes), and draw recommendations for Bayesian statistics reporting.</w:t>
+      </w:r>
+    </w:p>
+    <w:p>
+      <w:pPr>
+        <w:pStyle w:val="Heading1"/>
+      </w:pPr>
+      <w:bookmarkStart w:id="22" w:name="methods"/>
+      <w:r>
+        <w:t xml:space="preserve">Methods</w:t>
+      </w:r>
+      <w:bookmarkEnd w:id="22"/>
+    </w:p>
+    <w:p>
+      <w:pPr>
+        <w:pStyle w:val="Heading2"/>
+      </w:pPr>
+      <w:bookmarkStart w:id="23" w:name="data-simulation"/>
+      <w:r>
+        <w:t xml:space="preserve">Data Simulation</w:t>
+      </w:r>
+      <w:bookmarkEnd w:id="23"/>
+    </w:p>
+    <w:p>
+      <w:pPr>
+        <w:pStyle w:val="FirstParagraph"/>
+      </w:pPr>
+      <w:r>
+        <w:t xml:space="preserve">The simulation of datasets suited for linear or logistic regression, we started by simulating an independent, normally distributed</w:t>
+      </w:r>
+      <w:r>
+        <w:t xml:space="preserve"> </w:t>
+      </w:r>
+      <w:r>
+        <w:rPr>
+          <w:i/>
+        </w:rPr>
+        <w:t xml:space="preserve">x</w:t>
+      </w:r>
+      <w:r>
+        <w:t xml:space="preserve"> </w:t>
+      </w:r>
+      <w:r>
+        <w:t xml:space="preserve">variable (with mean 0 and SD 1) of a given sample size. Then, the corresponding</w:t>
+      </w:r>
+      <w:r>
+        <w:t xml:space="preserve"> </w:t>
+      </w:r>
+      <w:r>
+        <w:rPr>
+          <w:i/>
+        </w:rPr>
+        <w:t xml:space="preserve">y</w:t>
+      </w:r>
+      <w:r>
+        <w:t xml:space="preserve"> </w:t>
+      </w:r>
+      <w:r>
+        <w:t xml:space="preserve">variable was added, having a perfect correlation (in the case of data for linear regressions) or as a binary variable perfect separated by</w:t>
+      </w:r>
+      <w:r>
+        <w:t xml:space="preserve"> </w:t>
+      </w:r>
+      <w:r>
+        <w:rPr>
+          <w:i/>
+        </w:rPr>
+        <w:t xml:space="preserve">x</w:t>
+      </w:r>
+      <w:r>
+        <w:t xml:space="preserve"> </w:t>
+      </w:r>
+      <w:r>
+        <w:t xml:space="preserve">(in the case of no effect, the</w:t>
+      </w:r>
+      <w:r>
+        <w:t xml:space="preserve"> </w:t>
+      </w:r>
+      <w:r>
+        <w:rPr>
+          <w:i/>
+        </w:rPr>
+        <w:t xml:space="preserve">y</w:t>
+      </w:r>
+      <w:r>
+        <w:t xml:space="preserve"> </w:t>
+      </w:r>
+      <w:r>
+        <w:t xml:space="preserve">variable was created independent of</w:t>
+      </w:r>
+      <w:r>
+        <w:t xml:space="preserve"> </w:t>
+      </w:r>
+      <w:r>
+        <w:rPr>
+          <w:i/>
+        </w:rPr>
+        <w:t xml:space="preserve">x</w:t>
+      </w:r>
+      <w:r>
+        <w:t xml:space="preserve">). Finally, a Gaussion noise was added (the error).</w:t>
+      </w:r>
+    </w:p>
+    <w:p>
+      <w:pPr>
+        <w:pStyle w:val="BodyText"/>
+      </w:pPr>
+      <w:r>
+        <w:t xml:space="preserve">The simulation aimed at modulating the following characteristics:</w:t>
+      </w:r>
+      <w:r>
+        <w:t xml:space="preserve"> </w:t>
+      </w:r>
+      <w:r>
+        <w:rPr>
+          <w:i/>
+        </w:rPr>
+        <w:t xml:space="preserve">data type</w:t>
+      </w:r>
+      <w:r>
+        <w:t xml:space="preserve"> </w:t>
+      </w:r>
+      <w:r>
+        <w:t xml:space="preserve">(</w:t>
+      </w:r>
+      <w:r>
+        <w:rPr>
+          <w:i/>
+        </w:rPr>
+        <w:t xml:space="preserve">i.e.</w:t>
+      </w:r>
+      <w:r>
+        <w:t xml:space="preserve">, used for linear or logistic regression),</w:t>
+      </w:r>
+      <w:r>
+        <w:t xml:space="preserve"> </w:t>
+      </w:r>
+      <w:r>
+        <w:rPr>
+          <w:i/>
+        </w:rPr>
+        <w:t xml:space="preserve">Sample size</w:t>
+      </w:r>
+      <w:r>
+        <w:t xml:space="preserve"> </w:t>
+      </w:r>
+      <w:r>
+        <w:t xml:space="preserve">(from 20 to 100 by steps of 10),</w:t>
+      </w:r>
+      <w:r>
+        <w:t xml:space="preserve"> </w:t>
+      </w:r>
+      <w:r>
+        <w:rPr>
+          <w:i/>
+        </w:rPr>
+        <w:t xml:space="preserve">“</w:t>
+      </w:r>
+      <w:r>
+        <w:rPr>
+          <w:i/>
+        </w:rPr>
+        <w:t xml:space="preserve">true</w:t>
+      </w:r>
+      <w:r>
+        <w:rPr>
+          <w:i/>
+        </w:rPr>
         <w:t xml:space="preserve">”</w:t>
       </w:r>
       <w:r>
-        <w:t xml:space="preserve">, as opposed to the old and flawed frequentist one.</w:t>
-      </w:r>
-    </w:p>
-    <w:p>
-      <w:pPr>
-        <w:pStyle w:val="BodyText"/>
-      </w:pPr>
-      <w:r>
-        <w:t xml:space="preserve">Thus, based on the simulation of multiple linear and logistic regressions (arguably some of the most widely used models), the present work aims at comparing several indices of effect existence solely derived from the posterior distribution, provide visual representations of the</w:t>
-      </w:r>
-      <w:r>
-        <w:t xml:space="preserve"> </w:t>
-      </w:r>
-      <w:r>
-        <w:t xml:space="preserve">“</w:t>
-      </w:r>
-      <w:r>
-        <w:t xml:space="preserve">behavior</w:t>
-      </w:r>
-      <w:r>
-        <w:t xml:space="preserve">”</w:t>
-      </w:r>
-      <w:r>
-        <w:t xml:space="preserve"> </w:t>
-      </w:r>
-      <w:r>
-        <w:t xml:space="preserve">of such indices in relationship with sample size, noise, priors and also the frequentist</w:t>
-      </w:r>
-      <w:r>
-        <w:t xml:space="preserve"> </w:t>
-      </w:r>
-      <w:r>
-        <w:rPr>
-          <w:i/>
-        </w:rPr>
-        <w:t xml:space="preserve">p</w:t>
-      </w:r>
-      <w:r>
-        <w:t xml:space="preserve">-value (an index which, beyond its many flaws, is well known and could be used as a reference for Bayesian neophytes), and draw recommendations for Bayesian statistics reporting.</w:t>
-      </w:r>
-    </w:p>
-    <w:p>
-      <w:pPr>
-        <w:pStyle w:val="Heading1"/>
-      </w:pPr>
-      <w:bookmarkStart w:id="22" w:name="methods"/>
-      <w:r>
-        <w:t xml:space="preserve">Methods</w:t>
-      </w:r>
-      <w:bookmarkEnd w:id="22"/>
-    </w:p>
-    <w:p>
-      <w:pPr>
-        <w:pStyle w:val="Heading2"/>
-      </w:pPr>
-      <w:bookmarkStart w:id="23" w:name="data-simulation"/>
-      <w:r>
-        <w:t xml:space="preserve">Data Simulation</w:t>
-      </w:r>
-      <w:bookmarkEnd w:id="23"/>
-    </w:p>
-    <w:p>
-      <w:pPr>
-        <w:pStyle w:val="FirstParagraph"/>
-      </w:pPr>
-      <w:r>
-        <w:t xml:space="preserve">The simulation of datasets suited for linear or logistic regression, we started by simulating a dependent, normally distributed</w:t>
-      </w:r>
-      <w:r>
-        <w:t xml:space="preserve"> </w:t>
-      </w:r>
-      <w:r>
-        <w:rPr>
-          <w:i/>
-        </w:rPr>
-        <w:t xml:space="preserve">x</w:t>
-      </w:r>
-      <w:r>
-        <w:t xml:space="preserve"> </w:t>
-      </w:r>
-      <w:r>
-        <w:t xml:space="preserve">variable (with mean 0 and SD 1) of a given sample size. Then, the corresponding</w:t>
-      </w:r>
-      <w:r>
-        <w:t xml:space="preserve"> </w:t>
-      </w:r>
-      <w:r>
-        <w:rPr>
-          <w:i/>
-        </w:rPr>
-        <w:t xml:space="preserve">y</w:t>
-      </w:r>
-      <w:r>
-        <w:t xml:space="preserve"> </w:t>
-      </w:r>
-      <w:r>
-        <w:t xml:space="preserve">variable was added, having a perfect correlation (in the case of data for linear regressions) or as a binary variable perfect separated by</w:t>
-      </w:r>
-      <w:r>
-        <w:t xml:space="preserve"> </w:t>
-      </w:r>
-      <w:r>
-        <w:rPr>
-          <w:i/>
-        </w:rPr>
-        <w:t xml:space="preserve">x</w:t>
-      </w:r>
-      <w:r>
-        <w:t xml:space="preserve"> </w:t>
-      </w:r>
-      <w:r>
-        <w:t xml:space="preserve">(in the case of no effect, the</w:t>
-      </w:r>
-      <w:r>
-        <w:t xml:space="preserve"> </w:t>
-      </w:r>
-      <w:r>
-        <w:rPr>
-          <w:i/>
-        </w:rPr>
-        <w:t xml:space="preserve">y</w:t>
-      </w:r>
-      <w:r>
-        <w:t xml:space="preserve"> </w:t>
-      </w:r>
-      <w:r>
-        <w:t xml:space="preserve">variable was created independent of</w:t>
-      </w:r>
-      <w:r>
-        <w:t xml:space="preserve"> </w:t>
-      </w:r>
-      <w:r>
-        <w:rPr>
-          <w:i/>
-        </w:rPr>
-        <w:t xml:space="preserve">x</w:t>
-      </w:r>
-      <w:r>
-        <w:t xml:space="preserve">). Finally, a Gaussion noise was added (the error).</w:t>
-      </w:r>
-    </w:p>
-    <w:p>
-      <w:pPr>
-        <w:pStyle w:val="BodyText"/>
-      </w:pPr>
-      <w:r>
-        <w:t xml:space="preserve">The simulation aimed at modulating the following characteristics:</w:t>
-      </w:r>
-      <w:r>
-        <w:t xml:space="preserve"> </w:t>
-      </w:r>
-      <w:r>
-        <w:rPr>
-          <w:i/>
-        </w:rPr>
-        <w:t xml:space="preserve">data type</w:t>
-      </w:r>
-      <w:r>
-        <w:t xml:space="preserve"> </w:t>
-      </w:r>
-      <w:r>
-        <w:t xml:space="preserve">(</w:t>
-      </w:r>
-      <w:r>
-        <w:rPr>
-          <w:i/>
-        </w:rPr>
-        <w:t xml:space="preserve">i.e.</w:t>
-      </w:r>
-      <w:r>
-        <w:t xml:space="preserve">, used for linear or logistic regression),</w:t>
-      </w:r>
-      <w:r>
-        <w:t xml:space="preserve"> </w:t>
-      </w:r>
-      <w:r>
-        <w:rPr>
-          <w:i/>
-        </w:rPr>
-        <w:t xml:space="preserve">Sample size</w:t>
-      </w:r>
-      <w:r>
-        <w:t xml:space="preserve"> </w:t>
-      </w:r>
-      <w:r>
-        <w:t xml:space="preserve">(from 20 to 100 by steps of 10),</w:t>
-      </w:r>
-      <w:r>
-        <w:t xml:space="preserve"> </w:t>
-      </w:r>
-      <w:r>
-        <w:rPr>
-          <w:i/>
-        </w:rPr>
-        <w:t xml:space="preserve">“</w:t>
-      </w:r>
-      <w:r>
-        <w:rPr>
-          <w:i/>
-        </w:rPr>
-        <w:t xml:space="preserve">true</w:t>
-      </w:r>
-      <w:r>
-        <w:rPr>
-          <w:i/>
-        </w:rPr>
-        <w:t xml:space="preserve">”</w:t>
-      </w:r>
-      <w:r>
         <w:rPr>
           <w:i/>
         </w:rPr>
@@ -592,7 +891,7 @@
         <w:t xml:space="preserve">2 * 2 * 9 * 1000</w:t>
       </w:r>
       <w:r>
-        <w:t xml:space="preserve">) datasets. The code used for generation is available on github (</w:t>
+        <w:t xml:space="preserve">) datasets. The code used for generation is available on Github (</w:t>
       </w:r>
       <w:hyperlink r:id="rId24">
         <w:r>
@@ -974,7 +1273,31 @@
       </w:pPr>
       <w:bookmarkStart w:id="30" w:name="Xc0ff2fe1bfff46a856178c7f22c628bb0b10cfd"/>
       <w:r>
-        <w:t xml:space="preserve">Bayes factor (vs. 0) and Bayes factor (vs. ROPE)</w:t>
+        <w:t xml:space="preserve">Bayes factor (</w:t>
+      </w:r>
+      <w:r>
+        <w:rPr>
+          <w:i/>
+        </w:rPr>
+        <w:t xml:space="preserve">vs.</w:t>
+      </w:r>
+      <w:r>
+        <w:t xml:space="preserve"> </w:t>
+      </w:r>
+      <w:r>
+        <w:t xml:space="preserve">0) and Bayes factor (</w:t>
+      </w:r>
+      <w:r>
+        <w:rPr>
+          <w:i/>
+        </w:rPr>
+        <w:t xml:space="preserve">vs.</w:t>
+      </w:r>
+      <w:r>
+        <w:t xml:space="preserve"> </w:t>
+      </w:r>
+      <w:r>
+        <w:t xml:space="preserve">ROPE)</w:t>
       </w:r>
       <w:bookmarkEnd w:id="30"/>
     </w:p>
@@ -992,10 +1315,40 @@
         <w:t xml:space="preserve">BF</w:t>
       </w:r>
       <w:r>
-        <w:t xml:space="preserve">) indicates the degree by which the mass of the posterior distribution has shifted further away from or closer to the null value(s) (relative to the prior distribution), thus indicating if the null hypothesis has become less or more likely given the observed data. We created two indices corresponding to two definitions for the null. In the case of testing against a point null (0), the Bayes factor was computed using the Savage-Dickey density ratio is computed, which is also an approximation of a Bayes factor comparing the marginal likelihoods of the model against a model in which the tested parameter has been restricted to the point null. We also computed the BF of the posterior distribution against the range of negligible values (the ROPE), …</w:t>
-      </w:r>
-      <w:r>
-        <w:t xml:space="preserve"> </w:t>
+        <w:t xml:space="preserve">) used here is based on prior and posterior distributions of a single parameter. In this context, the Baye factor indicates the degree by which the mass of the posterior distribution has shifted further away from or closer to the null value(s) (relative to the prior distribution), thus indicating if the null hypothesis has become less or more likely given the observed data. We created two indices corresponding to two definitions for the null. In the case of testing against a point null (0), a Savage-Dickey density ratio was computed, which is also an approximation of a Bayes factor comparing the marginal likelihoods of the model against a model in which the tested parameter has been restricted to the point null</w:t>
+      </w:r>
+      <w:r>
+        <w:t xml:space="preserve"> </w:t>
+      </w:r>
+      <w:r>
+        <w:t xml:space="preserve">(Wagenmakers, Lodewyckx, Kuriyal, &amp; Grasman, 2010)</w:t>
+      </w:r>
+      <w:r>
+        <w:t xml:space="preserve">. We also computed the BF of the posterior distribution against the range of negligible values (same as for the ROPE), by comparing the prior and posterior odds of the parameter falling within vs. outside the ROPE</w:t>
+      </w:r>
+      <w:r>
+        <w:t xml:space="preserve"> </w:t>
+      </w:r>
+      <w:r>
+        <w:t xml:space="preserve">(see</w:t>
+      </w:r>
+      <w:r>
+        <w:t xml:space="preserve"> </w:t>
+      </w:r>
+      <w:r>
+        <w:rPr>
+          <w:i/>
+        </w:rPr>
+        <w:t xml:space="preserve">Non-overlapping Hypotheses</w:t>
+      </w:r>
+      <w:r>
+        <w:t xml:space="preserve"> </w:t>
+      </w:r>
+      <w:r>
+        <w:t xml:space="preserve">in Morey &amp; Rouder, 2011)</w:t>
+      </w:r>
+      <w:r>
+        <w:t xml:space="preserve">.</w:t>
       </w:r>
     </w:p>
     <w:p>
@@ -2990,16 +3343,13 @@
         <w:t xml:space="preserve">p</w:t>
       </w:r>
       <w:r>
-        <w:t xml:space="preserve">-value. The Bayes factor (computed via BIC approximation (</w:t>
-      </w:r>
-      <w:r>
-        <w:rPr>
-          <w:b/>
-        </w:rPr>
-        <w:t xml:space="preserve">REFERENCE</w:t>
-      </w:r>
-      <w:r>
-        <w:t xml:space="preserve">) against the frequentist</w:t>
+        <w:t xml:space="preserve">-value. The Bayes factor</w:t>
+      </w:r>
+      <w:r>
+        <w:t xml:space="preserve"> </w:t>
+      </w:r>
+      <w:r>
+        <w:t xml:space="preserve">(against the frequentist</w:t>
       </w:r>
       <w:r>
         <w:t xml:space="preserve"> </w:t>
@@ -3011,7 +3361,10 @@
         <w:t xml:space="preserve">p</w:t>
       </w:r>
       <w:r>
-        <w:t xml:space="preserve">-value model), used here as a measure of relative performance, supported this conclusion.</w:t>
+        <w:t xml:space="preserve">-value model, computed via BIC approximation Wagenmakers, 2007)</w:t>
+      </w:r>
+      <w:r>
+        <w:t xml:space="preserve">, used here as a measure of relative performance, supported this conclusion.</w:t>
       </w:r>
     </w:p>
     <w:p>
@@ -3096,12 +3449,6 @@
         <w:pStyle w:val="BodyText"/>
       </w:pPr>
       <w:r>
-        <w:t xml:space="preserve">The</w:t>
-      </w:r>
-      <w:r>
-        <w:t xml:space="preserve"> </w:t>
-      </w:r>
-      <w:r>
         <w:rPr>
           <w:b/>
         </w:rPr>
@@ -3153,7 +3500,61 @@
         <w:t xml:space="preserve"> </w:t>
       </w:r>
       <w:r>
-        <w:t xml:space="preserve">indices still appear as having a strong relationship (altough severly non-linear) with the frequentist index, while</w:t>
+        <w:t xml:space="preserve">indices still appear as having a strong relationship (altough severly non-linear) with the frequentist index, which is to be expected since the</w:t>
+      </w:r>
+      <w:r>
+        <w:t xml:space="preserve"> </w:t>
+      </w:r>
+      <w:r>
+        <w:rPr>
+          <w:i/>
+        </w:rPr>
+        <w:t xml:space="preserve">BF</w:t>
+      </w:r>
+      <w:r>
+        <w:t xml:space="preserve"> </w:t>
+      </w:r>
+      <w:r>
+        <w:t xml:space="preserve">is consistant (i.e., it approaches the</w:t>
+      </w:r>
+      <w:r>
+        <w:t xml:space="preserve"> </w:t>
+      </w:r>
+      <w:r>
+        <w:t xml:space="preserve">“</w:t>
+      </w:r>
+      <w:r>
+        <w:t xml:space="preserve">true</w:t>
+      </w:r>
+      <w:r>
+        <w:t xml:space="preserve">”</w:t>
+      </w:r>
+      <w:r>
+        <w:t xml:space="preserve"> </w:t>
+      </w:r>
+      <w:r>
+        <w:t xml:space="preserve">bound as sample size increases) both when the null is true and when the alternative is ture (as can be seen in the marginal distibutions, marked by colored dashes in the plot margins), whereas the</w:t>
+      </w:r>
+      <w:r>
+        <w:t xml:space="preserve"> </w:t>
+      </w:r>
+      <w:r>
+        <w:rPr>
+          <w:i/>
+        </w:rPr>
+        <w:t xml:space="preserve">p</w:t>
+      </w:r>
+      <w:r>
+        <w:t xml:space="preserve">-value is only consistant when the alternative is true, but has a uniform distribution [0-1] when the null is true</w:t>
+      </w:r>
+      <w:r>
+        <w:t xml:space="preserve"> </w:t>
+      </w:r>
+      <w:r>
+        <w:t xml:space="preserve">(Rouder &amp; Morey, 2012; Rouder, Speckman, Sun, Morey, &amp; Iverson, 2009)</w:t>
+      </w:r>
+      <w:r>
+        <w:t xml:space="preserve">.</w:t>
       </w:r>
       <w:r>
         <w:t xml:space="preserve"> </w:t>
@@ -3165,7 +3566,19 @@
         <w:t xml:space="preserve">ROPE</w:t>
       </w:r>
       <w:r>
-        <w:t xml:space="preserve">-based percentages appear as being the most independent.</w:t>
+        <w:t xml:space="preserve">-based percentages appear to be only weakly related to</w:t>
+      </w:r>
+      <w:r>
+        <w:t xml:space="preserve"> </w:t>
+      </w:r>
+      <w:r>
+        <w:rPr>
+          <w:i/>
+        </w:rPr>
+        <w:t xml:space="preserve">p</w:t>
+      </w:r>
+      <w:r>
+        <w:t xml:space="preserve">-values.</w:t>
       </w:r>
     </w:p>
     <w:p>
@@ -3233,6 +3646,455 @@
     </w:p>
     <w:p>
       <w:pPr>
+        <w:pStyle w:val="TableCaption"/>
+      </w:pPr>
+      <w:r>
+        <w:t xml:space="preserve">Table 2. Summary of Bayesian Indices of Effect Existence and Significance.</w:t>
+      </w:r>
+    </w:p>
+    <w:tbl>
+      <w:tblPr>
+        <w:tblStyle w:val="Table"/>
+        <w:tblW w:type="pct" w:w="0.0"/>
+        <w:tblLook w:firstRow="1"/>
+        <w:tblCaption w:val="Table 2. Summary of Bayesian Indices of Effect Existence and Significance."/>
+      </w:tblPr>
+      <w:tblGrid/>
+      <w:tr>
+        <w:trPr>
+          <w:cnfStyle w:firstRow="1"/>
+        </w:trPr>
+        <w:tc>
+          <w:tcPr>
+            <w:tcBorders>
+              <w:bottom w:val="single"/>
+            </w:tcBorders>
+            <w:vAlign w:val="bottom"/>
+          </w:tcPr>
+          <w:p>
+            <w:pPr>
+              <w:pStyle w:val="Compact"/>
+              <w:jc w:val="left"/>
+            </w:pPr>
+            <w:r>
+              <w:t xml:space="preserve">Index</w:t>
+            </w:r>
+          </w:p>
+        </w:tc>
+        <w:tc>
+          <w:tcPr>
+            <w:tcBorders>
+              <w:bottom w:val="single"/>
+            </w:tcBorders>
+            <w:vAlign w:val="bottom"/>
+          </w:tcPr>
+          <w:p>
+            <w:pPr>
+              <w:pStyle w:val="Compact"/>
+              <w:jc w:val="left"/>
+            </w:pPr>
+            <w:r>
+              <w:t xml:space="preserve">Interpretation</w:t>
+            </w:r>
+          </w:p>
+        </w:tc>
+        <w:tc>
+          <w:tcPr>
+            <w:tcBorders>
+              <w:bottom w:val="single"/>
+            </w:tcBorders>
+            <w:vAlign w:val="bottom"/>
+          </w:tcPr>
+          <w:p>
+            <w:pPr>
+              <w:pStyle w:val="Compact"/>
+              <w:jc w:val="left"/>
+            </w:pPr>
+            <w:r>
+              <w:t xml:space="preserve">Definition</w:t>
+            </w:r>
+          </w:p>
+        </w:tc>
+        <w:tc>
+          <w:tcPr>
+            <w:tcBorders>
+              <w:bottom w:val="single"/>
+            </w:tcBorders>
+            <w:vAlign w:val="bottom"/>
+          </w:tcPr>
+          <w:p>
+            <w:pPr>
+              <w:pStyle w:val="Compact"/>
+              <w:jc w:val="left"/>
+            </w:pPr>
+            <w:r>
+              <w:t xml:space="preserve">Strengths</w:t>
+            </w:r>
+          </w:p>
+        </w:tc>
+        <w:tc>
+          <w:tcPr>
+            <w:tcBorders>
+              <w:bottom w:val="single"/>
+            </w:tcBorders>
+            <w:vAlign w:val="bottom"/>
+          </w:tcPr>
+          <w:p>
+            <w:pPr>
+              <w:pStyle w:val="Compact"/>
+              <w:jc w:val="left"/>
+            </w:pPr>
+            <w:r>
+              <w:t xml:space="preserve">Limitations</w:t>
+            </w:r>
+          </w:p>
+        </w:tc>
+      </w:tr>
+      <w:tr>
+        <w:tc>
+          <w:p>
+            <w:pPr>
+              <w:pStyle w:val="Compact"/>
+              <w:jc w:val="left"/>
+            </w:pPr>
+            <w:r>
+              <w:t xml:space="preserve">Probability of Direction (pd)</w:t>
+            </w:r>
+          </w:p>
+        </w:tc>
+        <w:tc>
+          <w:p>
+            <w:pPr>
+              <w:pStyle w:val="Compact"/>
+              <w:jc w:val="left"/>
+            </w:pPr>
+            <w:r>
+              <w:t xml:space="preserve">Probability that an effect is of the same sign as the median’s.</w:t>
+            </w:r>
+          </w:p>
+        </w:tc>
+        <w:tc>
+          <w:p>
+            <w:pPr>
+              <w:pStyle w:val="Compact"/>
+              <w:jc w:val="left"/>
+            </w:pPr>
+            <w:r>
+              <w:t xml:space="preserve">Proportion of the posterior distribution of the same sign than the median’s.</w:t>
+            </w:r>
+          </w:p>
+        </w:tc>
+        <w:tc>
+          <w:p>
+            <w:pPr>
+              <w:pStyle w:val="Compact"/>
+              <w:jc w:val="left"/>
+            </w:pPr>
+            <w:r>
+              <w:t xml:space="preserve">Straightforward computation and interpretation. Objective property of the posterior distribution. 1:1 correspondance with the frequentist p-value.</w:t>
+            </w:r>
+          </w:p>
+        </w:tc>
+        <w:tc>
+          <w:p>
+            <w:pPr>
+              <w:pStyle w:val="Compact"/>
+              <w:jc w:val="left"/>
+            </w:pPr>
+            <w:r>
+              <w:t xml:space="preserve">Limited information favouring the null hypothesis.</w:t>
+            </w:r>
+          </w:p>
+        </w:tc>
+      </w:tr>
+      <w:tr>
+        <w:tc>
+          <w:p>
+            <w:pPr>
+              <w:pStyle w:val="Compact"/>
+              <w:jc w:val="left"/>
+            </w:pPr>
+            <w:r>
+              <w:t xml:space="preserve">MAP-based p-value</w:t>
+            </w:r>
+          </w:p>
+        </w:tc>
+        <w:tc>
+          <w:p>
+            <w:pPr>
+              <w:pStyle w:val="Compact"/>
+              <w:jc w:val="left"/>
+            </w:pPr>
+            <w:r>
+              <w:t xml:space="preserve">Relative odds of the presence of an effect against 0.</w:t>
+            </w:r>
+          </w:p>
+        </w:tc>
+        <w:tc>
+          <w:p>
+            <w:pPr>
+              <w:pStyle w:val="Compact"/>
+              <w:jc w:val="left"/>
+            </w:pPr>
+            <w:r>
+              <w:t xml:space="preserve">Density value at 0 divided by the density value at the mode of the posterior distribution.</w:t>
+            </w:r>
+          </w:p>
+        </w:tc>
+        <w:tc>
+          <w:p>
+            <w:pPr>
+              <w:pStyle w:val="Compact"/>
+              <w:jc w:val="left"/>
+            </w:pPr>
+            <w:r>
+              <w:t xml:space="preserve">Straightforward computation. Objective property of the posterior distribution</w:t>
+            </w:r>
+          </w:p>
+        </w:tc>
+        <w:tc>
+          <w:p>
+            <w:pPr>
+              <w:pStyle w:val="Compact"/>
+              <w:jc w:val="left"/>
+            </w:pPr>
+            <w:r>
+              <w:t xml:space="preserve">Limited information favouring the null hypothesis.</w:t>
+            </w:r>
+          </w:p>
+        </w:tc>
+      </w:tr>
+      <w:tr>
+        <w:tc>
+          <w:p>
+            <w:pPr>
+              <w:pStyle w:val="Compact"/>
+              <w:jc w:val="left"/>
+            </w:pPr>
+            <w:r>
+              <w:t xml:space="preserve">ROPE (95%)</w:t>
+            </w:r>
+          </w:p>
+        </w:tc>
+        <w:tc>
+          <w:p>
+            <w:pPr>
+              <w:pStyle w:val="Compact"/>
+              <w:jc w:val="left"/>
+            </w:pPr>
+            <w:r>
+              <w:t xml:space="preserve">Probability that the credible effect values are not negligible.</w:t>
+            </w:r>
+          </w:p>
+        </w:tc>
+        <w:tc>
+          <w:p>
+            <w:pPr>
+              <w:pStyle w:val="Compact"/>
+              <w:jc w:val="left"/>
+            </w:pPr>
+            <w:r>
+              <w:t xml:space="preserve">Proportion of the 95% CI inside of a range of values defined as the ROPE.</w:t>
+            </w:r>
+          </w:p>
+        </w:tc>
+        <w:tc>
+          <w:p>
+            <w:pPr>
+              <w:pStyle w:val="Compact"/>
+              <w:jc w:val="left"/>
+            </w:pPr>
+            <w:r>
+              <w:t xml:space="preserve">Provides information related to the practical relevance of the effects.</w:t>
+            </w:r>
+          </w:p>
+        </w:tc>
+        <w:tc>
+          <w:p>
+            <w:pPr>
+              <w:pStyle w:val="Compact"/>
+              <w:jc w:val="left"/>
+            </w:pPr>
+            <w:r>
+              <w:t xml:space="preserve">A ROPE range needs to be arbitrarily defined. Sensitive to the scale (the unit) of the predictors. Not sensitive to highly significant effects.</w:t>
+            </w:r>
+          </w:p>
+        </w:tc>
+      </w:tr>
+      <w:tr>
+        <w:tc>
+          <w:p>
+            <w:pPr>
+              <w:pStyle w:val="Compact"/>
+              <w:jc w:val="left"/>
+            </w:pPr>
+            <w:r>
+              <w:t xml:space="preserve">ROPE (full)</w:t>
+            </w:r>
+          </w:p>
+        </w:tc>
+        <w:tc>
+          <w:p>
+            <w:pPr>
+              <w:pStyle w:val="Compact"/>
+              <w:jc w:val="left"/>
+            </w:pPr>
+            <w:r>
+              <w:t xml:space="preserve">Probability that the effect possible values are not negligible.</w:t>
+            </w:r>
+          </w:p>
+        </w:tc>
+        <w:tc>
+          <w:p>
+            <w:pPr>
+              <w:pStyle w:val="Compact"/>
+              <w:jc w:val="left"/>
+            </w:pPr>
+            <w:r>
+              <w:t xml:space="preserve">Proportion of the posterior distribution inside of a range of values defined as the ROPE.</w:t>
+            </w:r>
+          </w:p>
+        </w:tc>
+        <w:tc>
+          <w:p>
+            <w:pPr>
+              <w:pStyle w:val="Compact"/>
+              <w:jc w:val="left"/>
+            </w:pPr>
+            <w:r>
+              <w:t xml:space="preserve">Provides information related to the practical relevance of the effects.</w:t>
+            </w:r>
+          </w:p>
+        </w:tc>
+        <w:tc>
+          <w:p>
+            <w:pPr>
+              <w:pStyle w:val="Compact"/>
+              <w:jc w:val="left"/>
+            </w:pPr>
+            <w:r>
+              <w:t xml:space="preserve">A ROPE range needs to be arbitrarily defined. Sensitive to the scale (the unit) of the predictors.</w:t>
+            </w:r>
+          </w:p>
+        </w:tc>
+      </w:tr>
+      <w:tr>
+        <w:tc>
+          <w:p>
+            <w:pPr>
+              <w:pStyle w:val="Compact"/>
+              <w:jc w:val="left"/>
+            </w:pPr>
+            <w:r>
+              <w:t xml:space="preserve">Bayes factor (vs. 0)</w:t>
+            </w:r>
+          </w:p>
+        </w:tc>
+        <w:tc>
+          <w:p>
+            <w:pPr>
+              <w:pStyle w:val="Compact"/>
+              <w:jc w:val="left"/>
+            </w:pPr>
+            <w:r>
+              <w:t xml:space="preserve">???</w:t>
+            </w:r>
+          </w:p>
+        </w:tc>
+        <w:tc>
+          <w:p>
+            <w:pPr>
+              <w:pStyle w:val="Compact"/>
+              <w:jc w:val="left"/>
+            </w:pPr>
+            <w:r>
+              <w:t xml:space="preserve">???</w:t>
+            </w:r>
+          </w:p>
+        </w:tc>
+        <w:tc>
+          <w:p>
+            <w:pPr>
+              <w:pStyle w:val="Compact"/>
+              <w:jc w:val="left"/>
+            </w:pPr>
+            <w:r>
+              <w:t xml:space="preserve">???</w:t>
+            </w:r>
+          </w:p>
+        </w:tc>
+        <w:tc>
+          <w:p>
+            <w:pPr>
+              <w:pStyle w:val="Compact"/>
+              <w:jc w:val="left"/>
+            </w:pPr>
+            <w:r>
+              <w:t xml:space="preserve">???</w:t>
+            </w:r>
+          </w:p>
+        </w:tc>
+      </w:tr>
+      <w:tr>
+        <w:tc>
+          <w:p>
+            <w:pPr>
+              <w:pStyle w:val="Compact"/>
+              <w:jc w:val="left"/>
+            </w:pPr>
+            <w:r>
+              <w:t xml:space="preserve">Bayes factor (vs. ROPE)</w:t>
+            </w:r>
+          </w:p>
+        </w:tc>
+        <w:tc>
+          <w:p>
+            <w:pPr>
+              <w:pStyle w:val="Compact"/>
+              <w:jc w:val="left"/>
+            </w:pPr>
+            <w:r>
+              <w:t xml:space="preserve">???</w:t>
+            </w:r>
+          </w:p>
+        </w:tc>
+        <w:tc>
+          <w:p>
+            <w:pPr>
+              <w:pStyle w:val="Compact"/>
+              <w:jc w:val="left"/>
+            </w:pPr>
+            <w:r>
+              <w:t xml:space="preserve">???</w:t>
+            </w:r>
+          </w:p>
+        </w:tc>
+        <w:tc>
+          <w:p>
+            <w:pPr>
+              <w:pStyle w:val="Compact"/>
+              <w:jc w:val="left"/>
+            </w:pPr>
+            <w:r>
+              <w:t xml:space="preserve">???</w:t>
+            </w:r>
+          </w:p>
+        </w:tc>
+        <w:tc>
+          <w:p>
+            <w:pPr>
+              <w:pStyle w:val="Compact"/>
+              <w:jc w:val="left"/>
+            </w:pPr>
+            <w:r>
+              <w:t xml:space="preserve">A ROPE range needs to be arbitrarily defined.</w:t>
+            </w:r>
+          </w:p>
+        </w:tc>
+      </w:tr>
+    </w:tbl>
+    <w:p>
+      <w:pPr>
         <w:pStyle w:val="Heading2"/>
       </w:pPr>
       <w:bookmarkStart w:id="39" w:name="X9a46fabe5039cd25dfea7b7bb7bf612ea2ee378"/>
@@ -3453,7 +4315,58 @@
         <w:t xml:space="preserve"> </w:t>
       </w:r>
       <w:r>
-        <w:t xml:space="preserve">seem very closely related within the same model type.</w:t>
+        <w:t xml:space="preserve">seem very closely related within the same model type. These results reflect</w:t>
+      </w:r>
+      <w:r>
+        <w:t xml:space="preserve"> </w:t>
+      </w:r>
+      <w:r>
+        <w:rPr>
+          <w:i/>
+        </w:rPr>
+        <w:t xml:space="preserve">ROPE (full)</w:t>
+      </w:r>
+      <w:r>
+        <w:t xml:space="preserve"> </w:t>
+      </w:r>
+      <w:r>
+        <w:t xml:space="preserve">and</w:t>
+      </w:r>
+      <w:r>
+        <w:t xml:space="preserve"> </w:t>
+      </w:r>
+      <w:r>
+        <w:rPr>
+          <w:i/>
+        </w:rPr>
+        <w:t xml:space="preserve">BF (vs. ROPE)</w:t>
+      </w:r>
+      <w:r>
+        <w:t xml:space="preserve">’s consitancy both when the null is true and when the alternative is true, where the</w:t>
+      </w:r>
+      <w:r>
+        <w:t xml:space="preserve"> </w:t>
+      </w:r>
+      <w:r>
+        <w:rPr>
+          <w:i/>
+        </w:rPr>
+        <w:t xml:space="preserve">pd</w:t>
+      </w:r>
+      <w:r>
+        <w:t xml:space="preserve">, being equvilant to the</w:t>
+      </w:r>
+      <w:r>
+        <w:t xml:space="preserve"> </w:t>
+      </w:r>
+      <w:r>
+        <w:rPr>
+          <w:i/>
+        </w:rPr>
+        <w:t xml:space="preserve">p</w:t>
+      </w:r>
+      <w:r>
+        <w:t xml:space="preserve">-value, is only consistant when the null is true.</w:t>
       </w:r>
     </w:p>
     <w:p>
@@ -3578,7 +4491,13 @@
         <w:t xml:space="preserve"> </w:t>
       </w:r>
       <w:r>
-        <w:t xml:space="preserve">is highly dependent on the literature, priors, novelty, context or field, and that it cannot be assessed based solely on a statistical index (even though some of the indices, such as the ROPE-related ones, attempt at bridging existence with meaningfulness). Thus, researchers should rely on statistics to assess effect existence (as well as size and direction estimation), and systematically, but contextually, discuss its meaning and importance within a larger perspective.</w:t>
+        <w:t xml:space="preserve">is highly dependent on the literature, priors, novelty, context or field, and that it cannot be assessed based solely on a statistical index (even though some of the indices, such as the ROPE-related ones, attempt at bridging existence with meaningfulness). Thus, researchers should rely on statistics to assess effect existence (as well as size and direction estimation), and systematically</w:t>
+      </w:r>
+      <w:r>
+        <w:t xml:space="preserve"> </w:t>
+      </w:r>
+      <w:r>
+        <w:t xml:space="preserve">, but contextually, discuss its meaning and importance within a larger perspective.</w:t>
       </w:r>
     </w:p>
     <w:p>
@@ -3664,7 +4583,28 @@
         <w:t xml:space="preserve">e.g.</w:t>
       </w:r>
       <w:r>
-        <w:t xml:space="preserve">, samplign algorithm, number of iterations, chains, warm-up) and the impact of prior specification.</w:t>
+        <w:t xml:space="preserve">, samplign algorithm, number of iterations, chains, warm-up) and the impact of prior specification</w:t>
+      </w:r>
+      <w:r>
+        <w:t xml:space="preserve"> </w:t>
+      </w:r>
+      <w:r>
+        <w:t xml:space="preserve">(Kass &amp; Raftery, 1995; Kruschke, 2011)</w:t>
+      </w:r>
+      <w:r>
+        <w:t xml:space="preserve">, which might be concidered a feature of the Bayesian framework</w:t>
+      </w:r>
+      <w:r>
+        <w:t xml:space="preserve"> </w:t>
+      </w:r>
+      <w:r>
+        <w:t xml:space="preserve">(Vanpaemel, 2010)</w:t>
+      </w:r>
+      <w:r>
+        <w:t xml:space="preserve">.</w:t>
+      </w:r>
+      <w:r>
+        <w:t xml:space="preserve"> </w:t>
       </w:r>
     </w:p>
     <w:p>
@@ -3722,21 +4662,136 @@
         <w:t xml:space="preserve">p</w:t>
       </w:r>
       <w:r>
-        <w:t xml:space="preserve">-value, and the latter for its ability to discriminate between presence and absence of effect, and the information it provides related to relative evidence of effect size.</w:t>
+        <w:t xml:space="preserve">-value, and the latter for its ability to discriminate between presence and absence of effect</w:t>
+      </w:r>
+      <w:r>
+        <w:t xml:space="preserve"> </w:t>
+      </w:r>
+      <w:r>
+        <w:t xml:space="preserve">(De Santis, 2007)</w:t>
+      </w:r>
+      <w:r>
+        <w:t xml:space="preserve">, and the information it provides related to relative evidence of the size of the effect.</w:t>
+      </w:r>
+      <w:r>
+        <w:t xml:space="preserve"> </w:t>
+      </w:r>
+      <w:r>
+        <w:t xml:space="preserve"> </w:t>
       </w:r>
     </w:p>
     <w:p>
       <w:pPr>
         <w:pStyle w:val="Heading1"/>
       </w:pPr>
-      <w:bookmarkStart w:id="43" w:name="references"/>
+      <w:bookmarkStart w:id="43" w:name="supplementary-materials"/>
+      <w:r>
+        <w:t xml:space="preserve">Supplementary Materials</w:t>
+      </w:r>
+      <w:bookmarkEnd w:id="43"/>
+    </w:p>
+    <w:p>
+      <w:pPr>
+        <w:pStyle w:val="FirstParagraph"/>
+      </w:pPr>
+      <w:r>
+        <w:t xml:space="preserve">The full R code used for data generation, data processing, figures creation and manuscript compiling is available on Github at</w:t>
+      </w:r>
+      <w:r>
+        <w:t xml:space="preserve"> </w:t>
+      </w:r>
+      <w:hyperlink r:id="rId44">
+        <w:r>
+          <w:rPr>
+            <w:rStyle w:val="Hyperlink"/>
+          </w:rPr>
+          <w:t xml:space="preserve">https://github.com/easystats/easystats/tree/master/publications/makowski_2019_bayesian</w:t>
+        </w:r>
+      </w:hyperlink>
+      <w:r>
+        <w:t xml:space="preserve">.</w:t>
+      </w:r>
+    </w:p>
+    <w:p>
+      <w:pPr>
+        <w:pStyle w:val="Heading1"/>
+      </w:pPr>
+      <w:bookmarkStart w:id="45" w:name="acknowledgments"/>
+      <w:r>
+        <w:t xml:space="preserve">Acknowledgments</w:t>
+      </w:r>
+      <w:bookmarkEnd w:id="45"/>
+    </w:p>
+    <w:p>
+      <w:pPr>
+        <w:pStyle w:val="FirstParagraph"/>
+      </w:pPr>
+      <w:r>
+        <w:t xml:space="preserve">This study was made possible by the developpment of the</w:t>
+      </w:r>
+      <w:r>
+        <w:t xml:space="preserve"> </w:t>
+      </w:r>
+      <w:r>
+        <w:rPr>
+          <w:b/>
+        </w:rPr>
+        <w:t xml:space="preserve">bayestestR</w:t>
+      </w:r>
+      <w:r>
+        <w:t xml:space="preserve"> </w:t>
+      </w:r>
+      <w:r>
+        <w:t xml:space="preserve">package, itself part of the</w:t>
+      </w:r>
+      <w:r>
+        <w:t xml:space="preserve"> </w:t>
+      </w:r>
+      <w:hyperlink r:id="rId46">
+        <w:r>
+          <w:rPr>
+            <w:i/>
+            <w:rStyle w:val="Hyperlink"/>
+          </w:rPr>
+          <w:t xml:space="preserve">easystats</w:t>
+        </w:r>
+      </w:hyperlink>
+      <w:r>
+        <w:t xml:space="preserve"> </w:t>
+      </w:r>
+      <w:r>
+        <w:t xml:space="preserve">ecosystem, an open-source and collaborative project created to facilitate the usage of R. Thus, we would like to thank the</w:t>
+      </w:r>
+      <w:r>
+        <w:t xml:space="preserve"> </w:t>
+      </w:r>
+      <w:hyperlink r:id="rId47">
+        <w:r>
+          <w:rPr>
+            <w:rStyle w:val="Hyperlink"/>
+          </w:rPr>
+          <w:t xml:space="preserve">council of masters</w:t>
+        </w:r>
+      </w:hyperlink>
+      <w:r>
+        <w:t xml:space="preserve"> </w:t>
+      </w:r>
+      <w:r>
+        <w:t xml:space="preserve">of easystats, all other padawan contributors, as well as the users.</w:t>
+      </w:r>
+    </w:p>
+    <w:p>
+      <w:pPr>
+        <w:pStyle w:val="Heading1"/>
+      </w:pPr>
+      <w:bookmarkStart w:id="48" w:name="references"/>
       <w:r>
         <w:t xml:space="preserve">References</w:t>
       </w:r>
-      <w:bookmarkEnd w:id="43"/>
-    </w:p>
-    <w:bookmarkStart w:id="67" w:name="refs"/>
-    <w:bookmarkStart w:id="44" w:name="ref-andrews2013prior"/>
+      <w:bookmarkEnd w:id="48"/>
+    </w:p>
+    <w:bookmarkStart w:id="95" w:name="refs"/>
+    <w:bookmarkStart w:id="49" w:name="ref-andrews2013prior"/>
     <w:p>
       <w:pPr>
         <w:pStyle w:val="Bibliography"/>
@@ -3769,8 +4824,8 @@
         <w:t xml:space="preserve">(1), 1–7.</w:t>
       </w:r>
     </w:p>
-    <w:bookmarkEnd w:id="44"/>
-    <w:bookmarkStart w:id="45" w:name="ref-benjamin2018redefine"/>
+    <w:bookmarkEnd w:id="49"/>
+    <w:bookmarkStart w:id="50" w:name="ref-benjamin2018redefine"/>
     <w:p>
       <w:pPr>
         <w:pStyle w:val="Bibliography"/>
@@ -3803,8 +4858,8 @@
         <w:t xml:space="preserve">(1), 6.</w:t>
       </w:r>
     </w:p>
-    <w:bookmarkEnd w:id="45"/>
-    <w:bookmarkStart w:id="46" w:name="ref-burrell2016machine"/>
+    <w:bookmarkEnd w:id="50"/>
+    <w:bookmarkStart w:id="51" w:name="ref-burrell2016machine"/>
     <w:p>
       <w:pPr>
         <w:pStyle w:val="Bibliography"/>
@@ -3837,8 +4892,8 @@
         <w:t xml:space="preserve">(1), 2053951715622512.</w:t>
       </w:r>
     </w:p>
-    <w:bookmarkEnd w:id="46"/>
-    <w:bookmarkStart w:id="47" w:name="ref-castelvecchi2016can"/>
+    <w:bookmarkEnd w:id="51"/>
+    <w:bookmarkStart w:id="52" w:name="ref-castelvecchi2016can"/>
     <w:p>
       <w:pPr>
         <w:pStyle w:val="Bibliography"/>
@@ -3871,8 +4926,8 @@
         <w:t xml:space="preserve">(7623), 20.</w:t>
       </w:r>
     </w:p>
-    <w:bookmarkEnd w:id="47"/>
-    <w:bookmarkStart w:id="48" w:name="ref-chambers2014instead"/>
+    <w:bookmarkEnd w:id="52"/>
+    <w:bookmarkStart w:id="53" w:name="ref-chambers2014instead"/>
     <w:p>
       <w:pPr>
         <w:pStyle w:val="Bibliography"/>
@@ -3905,8 +4960,8 @@
         <w:t xml:space="preserve">(1), 4–17.</w:t>
       </w:r>
     </w:p>
-    <w:bookmarkEnd w:id="48"/>
-    <w:bookmarkStart w:id="49" w:name="ref-cohen1988statistical"/>
+    <w:bookmarkEnd w:id="53"/>
+    <w:bookmarkStart w:id="54" w:name="ref-cohen1988statistical"/>
     <w:p>
       <w:pPr>
         <w:pStyle w:val="Bibliography"/>
@@ -3927,8 +4982,8 @@
         <w:t xml:space="preserve">.</w:t>
       </w:r>
     </w:p>
-    <w:bookmarkEnd w:id="49"/>
-    <w:bookmarkStart w:id="50" w:name="ref-cohen2016earth"/>
+    <w:bookmarkEnd w:id="54"/>
+    <w:bookmarkStart w:id="55" w:name="ref-cohen2016earth"/>
     <w:p>
       <w:pPr>
         <w:pStyle w:val="Bibliography"/>
@@ -3952,13 +5007,81 @@
         <w:t xml:space="preserve">(pp. 69–82). Routledge.</w:t>
       </w:r>
     </w:p>
-    <w:bookmarkEnd w:id="50"/>
-    <w:bookmarkStart w:id="51" w:name="ref-dienes2018four"/>
+    <w:bookmarkEnd w:id="55"/>
+    <w:bookmarkStart w:id="56" w:name="ref-de2007alternative"/>
     <w:p>
       <w:pPr>
         <w:pStyle w:val="Bibliography"/>
       </w:pPr>
       <w:r>
+        <w:t xml:space="preserve">De Santis, F. (2007). Alternative bayes factors: Sample size determination and discriminatory power assessment.</w:t>
+      </w:r>
+      <w:r>
+        <w:t xml:space="preserve"> </w:t>
+      </w:r>
+      <w:r>
+        <w:rPr>
+          <w:i/>
+        </w:rPr>
+        <w:t xml:space="preserve">Test</w:t>
+      </w:r>
+      <w:r>
+        <w:t xml:space="preserve">,</w:t>
+      </w:r>
+      <w:r>
+        <w:t xml:space="preserve"> </w:t>
+      </w:r>
+      <w:r>
+        <w:rPr>
+          <w:i/>
+        </w:rPr>
+        <w:t xml:space="preserve">16</w:t>
+      </w:r>
+      <w:r>
+        <w:t xml:space="preserve">(3), 504–522.</w:t>
+      </w:r>
+    </w:p>
+    <w:bookmarkEnd w:id="56"/>
+    <w:bookmarkStart w:id="57" w:name="ref-dienes2014using"/>
+    <w:p>
+      <w:pPr>
+        <w:pStyle w:val="Bibliography"/>
+      </w:pPr>
+      <w:r>
+        <w:t xml:space="preserve">Dienes, Z. (2014). Using bayes to get the most out of non-significant results.</w:t>
+      </w:r>
+      <w:r>
+        <w:t xml:space="preserve"> </w:t>
+      </w:r>
+      <w:r>
+        <w:rPr>
+          <w:i/>
+        </w:rPr>
+        <w:t xml:space="preserve">Frontiers in Psychology</w:t>
+      </w:r>
+      <w:r>
+        <w:t xml:space="preserve">,</w:t>
+      </w:r>
+      <w:r>
+        <w:t xml:space="preserve"> </w:t>
+      </w:r>
+      <w:r>
+        <w:rPr>
+          <w:i/>
+        </w:rPr>
+        <w:t xml:space="preserve">5</w:t>
+      </w:r>
+      <w:r>
+        <w:t xml:space="preserve">, 781.</w:t>
+      </w:r>
+    </w:p>
+    <w:bookmarkEnd w:id="57"/>
+    <w:bookmarkStart w:id="58" w:name="ref-dienes2018four"/>
+    <w:p>
+      <w:pPr>
+        <w:pStyle w:val="Bibliography"/>
+      </w:pPr>
+      <w:r>
         <w:t xml:space="preserve">Dienes, Z., &amp; Mclatchie, N. (2018). Four reasons to prefer bayesian analyses over significance testing.</w:t>
       </w:r>
       <w:r>
@@ -3986,13 +5109,35 @@
         <w:t xml:space="preserve">(1), 207–218.</w:t>
       </w:r>
     </w:p>
-    <w:bookmarkEnd w:id="51"/>
-    <w:bookmarkStart w:id="52" w:name="ref-etz2016bayesian"/>
+    <w:bookmarkEnd w:id="58"/>
+    <w:bookmarkStart w:id="59" w:name="ref-etz2018bayesian"/>
     <w:p>
       <w:pPr>
         <w:pStyle w:val="Bibliography"/>
       </w:pPr>
       <w:r>
+        <w:t xml:space="preserve">Etz, A., Haaf, J. M., Rouder, J. N., &amp; Vandekerckhove, J. (2018). Bayesian inference and testing any hypothesis you can specify.</w:t>
+      </w:r>
+      <w:r>
+        <w:t xml:space="preserve"> </w:t>
+      </w:r>
+      <w:r>
+        <w:rPr>
+          <w:i/>
+        </w:rPr>
+        <w:t xml:space="preserve">Advances in Methods and Practices in Psychological Science</w:t>
+      </w:r>
+      <w:r>
+        <w:t xml:space="preserve">, 2515245918773087.</w:t>
+      </w:r>
+    </w:p>
+    <w:bookmarkEnd w:id="59"/>
+    <w:bookmarkStart w:id="60" w:name="ref-etz2016bayesian"/>
+    <w:p>
+      <w:pPr>
+        <w:pStyle w:val="Bibliography"/>
+      </w:pPr>
+      <w:r>
         <w:t xml:space="preserve">Etz, A., &amp; Vandekerckhove, J. (2016). A bayesian perspective on the reproducibility project: Psychology.</w:t>
       </w:r>
       <w:r>
@@ -4020,13 +5165,216 @@
         <w:t xml:space="preserve">(2), e0149794.</w:t>
       </w:r>
     </w:p>
-    <w:bookmarkEnd w:id="52"/>
-    <w:bookmarkStart w:id="53" w:name="ref-kirk1996practical"/>
+    <w:bookmarkEnd w:id="60"/>
+    <w:bookmarkStart w:id="61" w:name="ref-gardner1986confidence"/>
     <w:p>
       <w:pPr>
         <w:pStyle w:val="Bibliography"/>
       </w:pPr>
       <w:r>
+        <w:t xml:space="preserve">Gardner, M. J., &amp; Altman, D. G. (1986). Confidence intervals rather than p values: Estimation rather than hypothesis testing.</w:t>
+      </w:r>
+      <w:r>
+        <w:t xml:space="preserve"> </w:t>
+      </w:r>
+      <w:r>
+        <w:rPr>
+          <w:i/>
+        </w:rPr>
+        <w:t xml:space="preserve">Br Med J (Clin Res Ed)</w:t>
+      </w:r>
+      <w:r>
+        <w:t xml:space="preserve">,</w:t>
+      </w:r>
+      <w:r>
+        <w:t xml:space="preserve"> </w:t>
+      </w:r>
+      <w:r>
+        <w:rPr>
+          <w:i/>
+        </w:rPr>
+        <w:t xml:space="preserve">292</w:t>
+      </w:r>
+      <w:r>
+        <w:t xml:space="preserve">(6522), 746–750.</w:t>
+      </w:r>
+    </w:p>
+    <w:bookmarkEnd w:id="61"/>
+    <w:bookmarkStart w:id="63" w:name="ref-gill_2018"/>
+    <w:p>
+      <w:pPr>
+        <w:pStyle w:val="Bibliography"/>
+      </w:pPr>
+      <w:r>
+        <w:t xml:space="preserve">Gill, J. (2018). Comments from the new editor.</w:t>
+      </w:r>
+      <w:r>
+        <w:t xml:space="preserve"> </w:t>
+      </w:r>
+      <w:r>
+        <w:rPr>
+          <w:i/>
+        </w:rPr>
+        <w:t xml:space="preserve">Political Analysis</w:t>
+      </w:r>
+      <w:r>
+        <w:t xml:space="preserve">,</w:t>
+      </w:r>
+      <w:r>
+        <w:t xml:space="preserve"> </w:t>
+      </w:r>
+      <w:r>
+        <w:rPr>
+          <w:i/>
+        </w:rPr>
+        <w:t xml:space="preserve">26</w:t>
+      </w:r>
+      <w:r>
+        <w:t xml:space="preserve">(1), 1–2.</w:t>
+      </w:r>
+      <w:r>
+        <w:t xml:space="preserve"> </w:t>
+      </w:r>
+      <w:hyperlink r:id="rId62">
+        <w:r>
+          <w:rPr>
+            <w:rStyle w:val="Hyperlink"/>
+          </w:rPr>
+          <w:t xml:space="preserve">https://doi.org/10.1017/pan.2017.41</w:t>
+        </w:r>
+      </w:hyperlink>
+    </w:p>
+    <w:bookmarkEnd w:id="63"/>
+    <w:bookmarkStart w:id="64" w:name="ref-halsey2019reign"/>
+    <w:p>
+      <w:pPr>
+        <w:pStyle w:val="Bibliography"/>
+      </w:pPr>
+      <w:r>
+        <w:t xml:space="preserve">Halsey, L. G. (2019). The reign of the p-value is over: What alternative analyses could we employ to fill the power vacuum?</w:t>
+      </w:r>
+      <w:r>
+        <w:t xml:space="preserve"> </w:t>
+      </w:r>
+      <w:r>
+        <w:rPr>
+          <w:i/>
+        </w:rPr>
+        <w:t xml:space="preserve">Biology Letters</w:t>
+      </w:r>
+      <w:r>
+        <w:t xml:space="preserve">,</w:t>
+      </w:r>
+      <w:r>
+        <w:t xml:space="preserve"> </w:t>
+      </w:r>
+      <w:r>
+        <w:rPr>
+          <w:i/>
+        </w:rPr>
+        <w:t xml:space="preserve">15</w:t>
+      </w:r>
+      <w:r>
+        <w:t xml:space="preserve">(5), 20190174.</w:t>
+      </w:r>
+    </w:p>
+    <w:bookmarkEnd w:id="64"/>
+    <w:bookmarkStart w:id="65" w:name="ref-jarosz2014odds"/>
+    <w:p>
+      <w:pPr>
+        <w:pStyle w:val="Bibliography"/>
+      </w:pPr>
+      <w:r>
+        <w:t xml:space="preserve">Jarosz, A. F., &amp; Wiley, J. (2014). What are the odds? A practical guide to computing and reporting bayes factors.</w:t>
+      </w:r>
+      <w:r>
+        <w:t xml:space="preserve"> </w:t>
+      </w:r>
+      <w:r>
+        <w:rPr>
+          <w:i/>
+        </w:rPr>
+        <w:t xml:space="preserve">The Journal of Problem Solving</w:t>
+      </w:r>
+      <w:r>
+        <w:t xml:space="preserve">,</w:t>
+      </w:r>
+      <w:r>
+        <w:t xml:space="preserve"> </w:t>
+      </w:r>
+      <w:r>
+        <w:rPr>
+          <w:i/>
+        </w:rPr>
+        <w:t xml:space="preserve">7</w:t>
+      </w:r>
+      <w:r>
+        <w:t xml:space="preserve">(1), 2.</w:t>
+      </w:r>
+    </w:p>
+    <w:bookmarkEnd w:id="65"/>
+    <w:bookmarkStart w:id="66" w:name="ref-jeffreys1998theory"/>
+    <w:p>
+      <w:pPr>
+        <w:pStyle w:val="Bibliography"/>
+      </w:pPr>
+      <w:r>
+        <w:t xml:space="preserve">Jeffreys, H. (1998).</w:t>
+      </w:r>
+      <w:r>
+        <w:t xml:space="preserve"> </w:t>
+      </w:r>
+      <w:r>
+        <w:rPr>
+          <w:i/>
+        </w:rPr>
+        <w:t xml:space="preserve">The theory of probability</w:t>
+      </w:r>
+      <w:r>
+        <w:t xml:space="preserve">. OUP Oxford.</w:t>
+      </w:r>
+    </w:p>
+    <w:bookmarkEnd w:id="66"/>
+    <w:bookmarkStart w:id="67" w:name="ref-kass1995bayes"/>
+    <w:p>
+      <w:pPr>
+        <w:pStyle w:val="Bibliography"/>
+      </w:pPr>
+      <w:r>
+        <w:t xml:space="preserve">Kass, R. E., &amp; Raftery, A. E. (1995). Bayes factors.</w:t>
+      </w:r>
+      <w:r>
+        <w:t xml:space="preserve"> </w:t>
+      </w:r>
+      <w:r>
+        <w:rPr>
+          <w:i/>
+        </w:rPr>
+        <w:t xml:space="preserve">Journal of the American Statistical Association</w:t>
+      </w:r>
+      <w:r>
+        <w:t xml:space="preserve">,</w:t>
+      </w:r>
+      <w:r>
+        <w:t xml:space="preserve"> </w:t>
+      </w:r>
+      <w:r>
+        <w:rPr>
+          <w:i/>
+        </w:rPr>
+        <w:t xml:space="preserve">90</w:t>
+      </w:r>
+      <w:r>
+        <w:t xml:space="preserve">(430), 773–795.</w:t>
+      </w:r>
+    </w:p>
+    <w:bookmarkEnd w:id="67"/>
+    <w:bookmarkStart w:id="68" w:name="ref-kirk1996practical"/>
+    <w:p>
+      <w:pPr>
+        <w:pStyle w:val="Bibliography"/>
+      </w:pPr>
+      <w:r>
         <w:t xml:space="preserve">Kirk, R. E. (1996). Practical significance: A concept whose time has come.</w:t>
       </w:r>
       <w:r>
@@ -4054,8 +5402,8 @@
         <w:t xml:space="preserve">(5), 746–759.</w:t>
       </w:r>
     </w:p>
-    <w:bookmarkEnd w:id="53"/>
-    <w:bookmarkStart w:id="54" w:name="ref-kruschke2014doing"/>
+    <w:bookmarkEnd w:id="68"/>
+    <w:bookmarkStart w:id="69" w:name="ref-kruschke2014doing"/>
     <w:p>
       <w:pPr>
         <w:pStyle w:val="Bibliography"/>
@@ -4076,8 +5424,8 @@
         <w:t xml:space="preserve">. Academic Press.</w:t>
       </w:r>
     </w:p>
-    <w:bookmarkEnd w:id="54"/>
-    <w:bookmarkStart w:id="55" w:name="ref-kruschke2010believe"/>
+    <w:bookmarkEnd w:id="69"/>
+    <w:bookmarkStart w:id="70" w:name="ref-kruschke2010believe"/>
     <w:p>
       <w:pPr>
         <w:pStyle w:val="Bibliography"/>
@@ -4110,13 +5458,47 @@
         <w:t xml:space="preserve">(7), 293–300.</w:t>
       </w:r>
     </w:p>
-    <w:bookmarkEnd w:id="55"/>
-    <w:bookmarkStart w:id="56" w:name="ref-kruschke2012time"/>
+    <w:bookmarkEnd w:id="70"/>
+    <w:bookmarkStart w:id="71" w:name="ref-kruschke2011bayesian"/>
     <w:p>
       <w:pPr>
         <w:pStyle w:val="Bibliography"/>
       </w:pPr>
       <w:r>
+        <w:t xml:space="preserve">Kruschke, J. K. (2011). Bayesian assessment of null values via parameter estimation and model comparison.</w:t>
+      </w:r>
+      <w:r>
+        <w:t xml:space="preserve"> </w:t>
+      </w:r>
+      <w:r>
+        <w:rPr>
+          <w:i/>
+        </w:rPr>
+        <w:t xml:space="preserve">Perspectives on Psychological Science</w:t>
+      </w:r>
+      <w:r>
+        <w:t xml:space="preserve">,</w:t>
+      </w:r>
+      <w:r>
+        <w:t xml:space="preserve"> </w:t>
+      </w:r>
+      <w:r>
+        <w:rPr>
+          <w:i/>
+        </w:rPr>
+        <w:t xml:space="preserve">6</w:t>
+      </w:r>
+      <w:r>
+        <w:t xml:space="preserve">(3), 299–312.</w:t>
+      </w:r>
+    </w:p>
+    <w:bookmarkEnd w:id="71"/>
+    <w:bookmarkStart w:id="72" w:name="ref-kruschke2012time"/>
+    <w:p>
+      <w:pPr>
+        <w:pStyle w:val="Bibliography"/>
+      </w:pPr>
+      <w:r>
         <w:t xml:space="preserve">Kruschke, J. K., Aguinis, H., &amp; Joo, H. (2012). The time has come: Bayesian methods for data analysis in the organizational sciences.</w:t>
       </w:r>
       <w:r>
@@ -4144,13 +5526,81 @@
         <w:t xml:space="preserve">(4), 722–752.</w:t>
       </w:r>
     </w:p>
-    <w:bookmarkEnd w:id="56"/>
-    <w:bookmarkStart w:id="57" w:name="ref-lakens2018equivalence"/>
+    <w:bookmarkEnd w:id="72"/>
+    <w:bookmarkStart w:id="73" w:name="ref-kruschke2018bayesian"/>
     <w:p>
       <w:pPr>
         <w:pStyle w:val="Bibliography"/>
       </w:pPr>
       <w:r>
+        <w:t xml:space="preserve">Kruschke, J. K., &amp; Liddell, T. M. (2018). The bayesian new statistics: Hypothesis testing, estimation, meta-analysis, and power analysis from a bayesian perspective.</w:t>
+      </w:r>
+      <w:r>
+        <w:t xml:space="preserve"> </w:t>
+      </w:r>
+      <w:r>
+        <w:rPr>
+          <w:i/>
+        </w:rPr>
+        <w:t xml:space="preserve">Psychonomic Bulletin &amp; Review</w:t>
+      </w:r>
+      <w:r>
+        <w:t xml:space="preserve">,</w:t>
+      </w:r>
+      <w:r>
+        <w:t xml:space="preserve"> </w:t>
+      </w:r>
+      <w:r>
+        <w:rPr>
+          <w:i/>
+        </w:rPr>
+        <w:t xml:space="preserve">25</w:t>
+      </w:r>
+      <w:r>
+        <w:t xml:space="preserve">(1), 178–206.</w:t>
+      </w:r>
+    </w:p>
+    <w:bookmarkEnd w:id="73"/>
+    <w:bookmarkStart w:id="74" w:name="ref-lakens2017equivalence"/>
+    <w:p>
+      <w:pPr>
+        <w:pStyle w:val="Bibliography"/>
+      </w:pPr>
+      <w:r>
+        <w:t xml:space="preserve">Lakens, D. (2017). Equivalence tests: A practical primer for t tests, correlations, and meta-analyses.</w:t>
+      </w:r>
+      <w:r>
+        <w:t xml:space="preserve"> </w:t>
+      </w:r>
+      <w:r>
+        <w:rPr>
+          <w:i/>
+        </w:rPr>
+        <w:t xml:space="preserve">Social Psychological and Personality Science</w:t>
+      </w:r>
+      <w:r>
+        <w:t xml:space="preserve">,</w:t>
+      </w:r>
+      <w:r>
+        <w:t xml:space="preserve"> </w:t>
+      </w:r>
+      <w:r>
+        <w:rPr>
+          <w:i/>
+        </w:rPr>
+        <w:t xml:space="preserve">8</w:t>
+      </w:r>
+      <w:r>
+        <w:t xml:space="preserve">(4), 355–362.</w:t>
+      </w:r>
+    </w:p>
+    <w:bookmarkEnd w:id="74"/>
+    <w:bookmarkStart w:id="75" w:name="ref-lakens2018equivalence"/>
+    <w:p>
+      <w:pPr>
+        <w:pStyle w:val="Bibliography"/>
+      </w:pPr>
+      <w:r>
         <w:t xml:space="preserve">Lakens, D., Scheel, A. M., &amp; Isager, P. M. (2018). Equivalence testing for psychological research: A tutorial.</w:t>
       </w:r>
       <w:r>
@@ -4166,13 +5616,81 @@
         <w:t xml:space="preserve">, 2515245918770963.</w:t>
       </w:r>
     </w:p>
-    <w:bookmarkEnd w:id="57"/>
-    <w:bookmarkStart w:id="58" w:name="ref-maxwell2015psychology"/>
+    <w:bookmarkEnd w:id="75"/>
+    <w:bookmarkStart w:id="76" w:name="ref-ly2016harold"/>
     <w:p>
       <w:pPr>
         <w:pStyle w:val="Bibliography"/>
       </w:pPr>
       <w:r>
+        <w:t xml:space="preserve">Ly, A., Verhagen, J., &amp; Wagenmakers, E.-J. (2016). Harold jeffreys’s default bayes factor hypothesis tests: Explanation, extension, and application in psychology.</w:t>
+      </w:r>
+      <w:r>
+        <w:t xml:space="preserve"> </w:t>
+      </w:r>
+      <w:r>
+        <w:rPr>
+          <w:i/>
+        </w:rPr>
+        <w:t xml:space="preserve">Journal of Mathematical Psychology</w:t>
+      </w:r>
+      <w:r>
+        <w:t xml:space="preserve">,</w:t>
+      </w:r>
+      <w:r>
+        <w:t xml:space="preserve"> </w:t>
+      </w:r>
+      <w:r>
+        <w:rPr>
+          <w:i/>
+        </w:rPr>
+        <w:t xml:space="preserve">72</w:t>
+      </w:r>
+      <w:r>
+        <w:t xml:space="preserve">, 19–32.</w:t>
+      </w:r>
+    </w:p>
+    <w:bookmarkEnd w:id="76"/>
+    <w:bookmarkStart w:id="77" w:name="ref-marasini2016use"/>
+    <w:p>
+      <w:pPr>
+        <w:pStyle w:val="Bibliography"/>
+      </w:pPr>
+      <w:r>
+        <w:t xml:space="preserve">Marasini, D., Quatto, P., &amp; Ripamonti, E. (2016). The use of p-values in applied research: Interpretation and new trends.</w:t>
+      </w:r>
+      <w:r>
+        <w:t xml:space="preserve"> </w:t>
+      </w:r>
+      <w:r>
+        <w:rPr>
+          <w:i/>
+        </w:rPr>
+        <w:t xml:space="preserve">Statistica</w:t>
+      </w:r>
+      <w:r>
+        <w:t xml:space="preserve">,</w:t>
+      </w:r>
+      <w:r>
+        <w:t xml:space="preserve"> </w:t>
+      </w:r>
+      <w:r>
+        <w:rPr>
+          <w:i/>
+        </w:rPr>
+        <w:t xml:space="preserve">76</w:t>
+      </w:r>
+      <w:r>
+        <w:t xml:space="preserve">(4), 315–325.</w:t>
+      </w:r>
+    </w:p>
+    <w:bookmarkEnd w:id="77"/>
+    <w:bookmarkStart w:id="78" w:name="ref-maxwell2015psychology"/>
+    <w:p>
+      <w:pPr>
+        <w:pStyle w:val="Bibliography"/>
+      </w:pPr>
+      <w:r>
         <w:t xml:space="preserve">Maxwell, S. E., Lau, M. Y., &amp; Howard, G. S. (2015). Is psychology suffering from a replication crisis? What does “failure to replicate” really mean?</w:t>
       </w:r>
       <w:r>
@@ -4200,8 +5718,8 @@
         <w:t xml:space="preserve">(6), 487.</w:t>
       </w:r>
     </w:p>
-    <w:bookmarkEnd w:id="58"/>
-    <w:bookmarkStart w:id="59" w:name="ref-mills2017objective"/>
+    <w:bookmarkEnd w:id="78"/>
+    <w:bookmarkStart w:id="79" w:name="ref-mills2017objective"/>
     <w:p>
       <w:pPr>
         <w:pStyle w:val="Bibliography"/>
@@ -4222,8 +5740,8 @@
         <w:t xml:space="preserve">.</w:t>
       </w:r>
     </w:p>
-    <w:bookmarkEnd w:id="59"/>
-    <w:bookmarkStart w:id="60" w:name="ref-mills2014bayesian"/>
+    <w:bookmarkEnd w:id="79"/>
+    <w:bookmarkStart w:id="80" w:name="ref-mills2014bayesian"/>
     <w:p>
       <w:pPr>
         <w:pStyle w:val="Bibliography"/>
@@ -4247,13 +5765,149 @@
         <w:t xml:space="preserve">(pp. 1571–1595). Springer.</w:t>
       </w:r>
     </w:p>
-    <w:bookmarkEnd w:id="60"/>
-    <w:bookmarkStart w:id="61" w:name="ref-snoek2012practical"/>
+    <w:bookmarkEnd w:id="80"/>
+    <w:bookmarkStart w:id="81" w:name="ref-morey2011bayesinterval"/>
     <w:p>
       <w:pPr>
         <w:pStyle w:val="Bibliography"/>
       </w:pPr>
       <w:r>
+        <w:t xml:space="preserve">Morey, R. D., &amp; Rouder, J. N. (2011). Bayes factor approaches for testing interval null hypotheses.</w:t>
+      </w:r>
+      <w:r>
+        <w:t xml:space="preserve"> </w:t>
+      </w:r>
+      <w:r>
+        <w:rPr>
+          <w:i/>
+        </w:rPr>
+        <w:t xml:space="preserve">Psychological Methods</w:t>
+      </w:r>
+      <w:r>
+        <w:t xml:space="preserve">,</w:t>
+      </w:r>
+      <w:r>
+        <w:t xml:space="preserve"> </w:t>
+      </w:r>
+      <w:r>
+        <w:rPr>
+          <w:i/>
+        </w:rPr>
+        <w:t xml:space="preserve">16</w:t>
+      </w:r>
+      <w:r>
+        <w:t xml:space="preserve">(4), 406.</w:t>
+      </w:r>
+    </w:p>
+    <w:bookmarkEnd w:id="81"/>
+    <w:bookmarkStart w:id="82" w:name="ref-rouder2018bayesian"/>
+    <w:p>
+      <w:pPr>
+        <w:pStyle w:val="Bibliography"/>
+      </w:pPr>
+      <w:r>
+        <w:t xml:space="preserve">Rouder, J. N., Haaf, J. M., &amp; Vandekerckhove, J. (2018). Bayesian inference for psychology, part iv: Parameter estimation and bayes factors.</w:t>
+      </w:r>
+      <w:r>
+        <w:t xml:space="preserve"> </w:t>
+      </w:r>
+      <w:r>
+        <w:rPr>
+          <w:i/>
+        </w:rPr>
+        <w:t xml:space="preserve">Psychonomic Bulletin &amp; Review</w:t>
+      </w:r>
+      <w:r>
+        <w:t xml:space="preserve">,</w:t>
+      </w:r>
+      <w:r>
+        <w:t xml:space="preserve"> </w:t>
+      </w:r>
+      <w:r>
+        <w:rPr>
+          <w:i/>
+        </w:rPr>
+        <w:t xml:space="preserve">25</w:t>
+      </w:r>
+      <w:r>
+        <w:t xml:space="preserve">(1), 102–113.</w:t>
+      </w:r>
+    </w:p>
+    <w:bookmarkEnd w:id="82"/>
+    <w:bookmarkStart w:id="83" w:name="ref-rouder2012default"/>
+    <w:p>
+      <w:pPr>
+        <w:pStyle w:val="Bibliography"/>
+      </w:pPr>
+      <w:r>
+        <w:t xml:space="preserve">Rouder, J. N., &amp; Morey, R. D. (2012). Default bayes factors for model selection in regression.</w:t>
+      </w:r>
+      <w:r>
+        <w:t xml:space="preserve"> </w:t>
+      </w:r>
+      <w:r>
+        <w:rPr>
+          <w:i/>
+        </w:rPr>
+        <w:t xml:space="preserve">Multivariate Behavioral Research</w:t>
+      </w:r>
+      <w:r>
+        <w:t xml:space="preserve">,</w:t>
+      </w:r>
+      <w:r>
+        <w:t xml:space="preserve"> </w:t>
+      </w:r>
+      <w:r>
+        <w:rPr>
+          <w:i/>
+        </w:rPr>
+        <w:t xml:space="preserve">47</w:t>
+      </w:r>
+      <w:r>
+        <w:t xml:space="preserve">(6), 877–903.</w:t>
+      </w:r>
+    </w:p>
+    <w:bookmarkEnd w:id="83"/>
+    <w:bookmarkStart w:id="84" w:name="ref-rouder2009bayesian"/>
+    <w:p>
+      <w:pPr>
+        <w:pStyle w:val="Bibliography"/>
+      </w:pPr>
+      <w:r>
+        <w:t xml:space="preserve">Rouder, J. N., Speckman, P. L., Sun, D., Morey, R. D., &amp; Iverson, G. (2009). Bayesian t tests for accepting and rejecting the null hypothesis.</w:t>
+      </w:r>
+      <w:r>
+        <w:t xml:space="preserve"> </w:t>
+      </w:r>
+      <w:r>
+        <w:rPr>
+          <w:i/>
+        </w:rPr>
+        <w:t xml:space="preserve">Psychonomic Bulletin &amp; Review</w:t>
+      </w:r>
+      <w:r>
+        <w:t xml:space="preserve">,</w:t>
+      </w:r>
+      <w:r>
+        <w:t xml:space="preserve"> </w:t>
+      </w:r>
+      <w:r>
+        <w:rPr>
+          <w:i/>
+        </w:rPr>
+        <w:t xml:space="preserve">16</w:t>
+      </w:r>
+      <w:r>
+        <w:t xml:space="preserve">(2), 225–237.</w:t>
+      </w:r>
+    </w:p>
+    <w:bookmarkEnd w:id="84"/>
+    <w:bookmarkStart w:id="85" w:name="ref-snoek2012practical"/>
+    <w:p>
+      <w:pPr>
+        <w:pStyle w:val="Bibliography"/>
+      </w:pPr>
+      <w:r>
         <w:t xml:space="preserve">Snoek, J., Larochelle, H., &amp; Adams, R. P. (2012). Practical bayesian optimization of machine learning algorithms.</w:t>
       </w:r>
       <w:r>
@@ -4269,13 +5923,47 @@
         <w:t xml:space="preserve">, 2951–2959.</w:t>
       </w:r>
     </w:p>
-    <w:bookmarkEnd w:id="61"/>
-    <w:bookmarkStart w:id="62" w:name="ref-szucs2016empirical"/>
+    <w:bookmarkEnd w:id="85"/>
+    <w:bookmarkStart w:id="86" w:name="ref-sullivan2012using"/>
     <w:p>
       <w:pPr>
         <w:pStyle w:val="Bibliography"/>
       </w:pPr>
       <w:r>
+        <w:t xml:space="preserve">Sullivan, G. M., &amp; Feinn, R. (2012). Using effect size—or why the p value is not enough.</w:t>
+      </w:r>
+      <w:r>
+        <w:t xml:space="preserve"> </w:t>
+      </w:r>
+      <w:r>
+        <w:rPr>
+          <w:i/>
+        </w:rPr>
+        <w:t xml:space="preserve">Journal of Graduate Medical Education</w:t>
+      </w:r>
+      <w:r>
+        <w:t xml:space="preserve">,</w:t>
+      </w:r>
+      <w:r>
+        <w:t xml:space="preserve"> </w:t>
+      </w:r>
+      <w:r>
+        <w:rPr>
+          <w:i/>
+        </w:rPr>
+        <w:t xml:space="preserve">4</w:t>
+      </w:r>
+      <w:r>
+        <w:t xml:space="preserve">(3), 279–282.</w:t>
+      </w:r>
+    </w:p>
+    <w:bookmarkEnd w:id="86"/>
+    <w:bookmarkStart w:id="87" w:name="ref-szucs2016empirical"/>
+    <w:p>
+      <w:pPr>
+        <w:pStyle w:val="Bibliography"/>
+      </w:pPr>
+      <w:r>
         <w:t xml:space="preserve">Szucs, D., &amp; Ioannidis, J. P. (2016). Empirical assessment of published effect sizes and power in the recent cognitive neuroscience and psychology literature.</w:t>
       </w:r>
       <w:r>
@@ -4291,13 +5979,115 @@
         <w:t xml:space="preserve">, 071530.</w:t>
       </w:r>
     </w:p>
-    <w:bookmarkEnd w:id="62"/>
-    <w:bookmarkStart w:id="63" w:name="ref-wagenmakers2018bayesian"/>
+    <w:bookmarkEnd w:id="87"/>
+    <w:bookmarkStart w:id="88" w:name="ref-vanpaemel2010prior"/>
     <w:p>
       <w:pPr>
         <w:pStyle w:val="Bibliography"/>
       </w:pPr>
       <w:r>
+        <w:t xml:space="preserve">Vanpaemel, W. (2010). Prior sensitivity in theory testing: An apologia for the bayes factor.</w:t>
+      </w:r>
+      <w:r>
+        <w:t xml:space="preserve"> </w:t>
+      </w:r>
+      <w:r>
+        <w:rPr>
+          <w:i/>
+        </w:rPr>
+        <w:t xml:space="preserve">Journal of Mathematical Psychology</w:t>
+      </w:r>
+      <w:r>
+        <w:t xml:space="preserve">,</w:t>
+      </w:r>
+      <w:r>
+        <w:t xml:space="preserve"> </w:t>
+      </w:r>
+      <w:r>
+        <w:rPr>
+          <w:i/>
+        </w:rPr>
+        <w:t xml:space="preserve">54</w:t>
+      </w:r>
+      <w:r>
+        <w:t xml:space="preserve">(6), 491–498.</w:t>
+      </w:r>
+    </w:p>
+    <w:bookmarkEnd w:id="88"/>
+    <w:bookmarkStart w:id="89" w:name="ref-wagenmakers2007practical"/>
+    <w:p>
+      <w:pPr>
+        <w:pStyle w:val="Bibliography"/>
+      </w:pPr>
+      <w:r>
+        <w:t xml:space="preserve">Wagenmakers, E.-J. (2007). A practical solution to the pervasive problems ofp values.</w:t>
+      </w:r>
+      <w:r>
+        <w:t xml:space="preserve"> </w:t>
+      </w:r>
+      <w:r>
+        <w:rPr>
+          <w:i/>
+        </w:rPr>
+        <w:t xml:space="preserve">Psychonomic Bulletin &amp; Review</w:t>
+      </w:r>
+      <w:r>
+        <w:t xml:space="preserve">,</w:t>
+      </w:r>
+      <w:r>
+        <w:t xml:space="preserve"> </w:t>
+      </w:r>
+      <w:r>
+        <w:rPr>
+          <w:i/>
+        </w:rPr>
+        <w:t xml:space="preserve">14</w:t>
+      </w:r>
+      <w:r>
+        <w:t xml:space="preserve">(5), 779–804.</w:t>
+      </w:r>
+    </w:p>
+    <w:bookmarkEnd w:id="89"/>
+    <w:bookmarkStart w:id="90" w:name="ref-wagenmakers2010bayesian"/>
+    <w:p>
+      <w:pPr>
+        <w:pStyle w:val="Bibliography"/>
+      </w:pPr>
+      <w:r>
+        <w:t xml:space="preserve">Wagenmakers, E.-J., Lodewyckx, T., Kuriyal, H., &amp; Grasman, R. (2010). Bayesian hypothesis testing for psychologists: A tutorial on the savage–dickey method.</w:t>
+      </w:r>
+      <w:r>
+        <w:t xml:space="preserve"> </w:t>
+      </w:r>
+      <w:r>
+        <w:rPr>
+          <w:i/>
+        </w:rPr>
+        <w:t xml:space="preserve">Cognitive Psychology</w:t>
+      </w:r>
+      <w:r>
+        <w:t xml:space="preserve">,</w:t>
+      </w:r>
+      <w:r>
+        <w:t xml:space="preserve"> </w:t>
+      </w:r>
+      <w:r>
+        <w:rPr>
+          <w:i/>
+        </w:rPr>
+        <w:t xml:space="preserve">60</w:t>
+      </w:r>
+      <w:r>
+        <w:t xml:space="preserve">(3), 158–189.</w:t>
+      </w:r>
+    </w:p>
+    <w:bookmarkEnd w:id="90"/>
+    <w:bookmarkStart w:id="91" w:name="ref-wagenmakers2018bayesian"/>
+    <w:p>
+      <w:pPr>
+        <w:pStyle w:val="Bibliography"/>
+      </w:pPr>
+      <w:r>
         <w:t xml:space="preserve">Wagenmakers, E.-J., Marsman, M., Jamil, T., Ly, A., Verhagen, J., Love, J., … others. (2018). Bayesian inference for psychology. Part i: Theoretical advantages and practical ramifications.</w:t>
       </w:r>
       <w:r>
@@ -4325,8 +6115,8 @@
         <w:t xml:space="preserve">(1), 35–57.</w:t>
       </w:r>
     </w:p>
-    <w:bookmarkEnd w:id="63"/>
-    <w:bookmarkStart w:id="64" w:name="ref-wagenmakers2016bayesian"/>
+    <w:bookmarkEnd w:id="91"/>
+    <w:bookmarkStart w:id="92" w:name="ref-wagenmakers2016bayesian"/>
     <w:p>
       <w:pPr>
         <w:pStyle w:val="Bibliography"/>
@@ -4359,8 +6149,8 @@
         <w:t xml:space="preserve">(3), 169–176.</w:t>
       </w:r>
     </w:p>
-    <w:bookmarkEnd w:id="64"/>
-    <w:bookmarkStart w:id="65" w:name="ref-wagenmakers2017need"/>
+    <w:bookmarkEnd w:id="92"/>
+    <w:bookmarkStart w:id="93" w:name="ref-wagenmakers2017need"/>
     <w:p>
       <w:pPr>
         <w:pStyle w:val="Bibliography"/>
@@ -4381,8 +6171,8 @@
         <w:t xml:space="preserve">, 123–138.</w:t>
       </w:r>
     </w:p>
-    <w:bookmarkEnd w:id="65"/>
-    <w:bookmarkStart w:id="66" w:name="ref-wasserstein2016asa"/>
+    <w:bookmarkEnd w:id="93"/>
+    <w:bookmarkStart w:id="94" w:name="ref-wasserstein2016asa"/>
     <w:p>
       <w:pPr>
         <w:pStyle w:val="Bibliography"/>
@@ -4415,8 +6205,8 @@
         <w:t xml:space="preserve">(2), 129–133.</w:t>
       </w:r>
     </w:p>
-    <w:bookmarkEnd w:id="66"/>
-    <w:bookmarkEnd w:id="67"/>
+    <w:bookmarkEnd w:id="94"/>
+    <w:bookmarkEnd w:id="95"/>
     <w:sectPr>
       <w:headerReference w:type="even" r:id="rId10"/>
       <w:headerReference w:type="default" r:id="rId9"/>

</xml_diff>

<commit_message>
Figure 3 + fixes
</commit_message>
<xml_diff>
--- a/publications/makowski_2019_bayesian/manuscript/manuscript.docx
+++ b/publications/makowski_2019_bayesian/manuscript/manuscript.docx
@@ -599,7 +599,7 @@
         <w:t xml:space="preserve"> </w:t>
       </w:r>
       <w:r>
-        <w:t xml:space="preserve">(Kruschke, 2014; Lakens, 2017)</w:t>
+        <w:t xml:space="preserve">(Kruschke, 2014; Lakens, 2017; Lakens, Scheel, &amp; Isager, 2018)</w:t>
       </w:r>
       <w:r>
         <w:t xml:space="preserve"> </w:t>
@@ -658,7 +658,7 @@
         <w:t xml:space="preserve">, Spanos, 2013; Robert, 2014; robert2016expected; Wagenmakers, Lee, Rouder, &amp; Morey, 2019)</w:t>
       </w:r>
       <w:r>
-        <w:t xml:space="preserve">, with strong theoretical arguments being developped on both sides. Unfortunately, no practical and direct comparison between these indices has ever been done. This might be a rebuttal for scientists interested in adopting the Bayesian framework. Moreover, this grey area can increase the difficulty of readers or reviewers unfamiliar with the Bayesian framework to follow the assumptions and conclusions, which could in turn generate unnecessary doubt upon the entire study. While we think that such indices of significance and their interpretation guidelines (in the form of rules of thumb) are useful in practice, we also strongly believe that they should be accompanied with the understanding of their</w:t>
+        <w:t xml:space="preserve">, with strong theoretical arguments being developped on both sides. Unfortunately, no practical, empirical and direct comparison between these indices has ever been done. This might be a rebuttal for scientists interested in adopting the Bayesian framework. Moreover, this grey area can increase the difficulty of readers or reviewers unfamiliar with the Bayesian framework to follow the assumptions and conclusions, which could in turn generate unnecessary doubt upon the entire study. While we think that such indices of significance and their interpretation guidelines (in the form of rules of thumb) are useful in practice, we also strongly believe that they should be accompanied with the understanding of their</w:t>
       </w:r>
       <w:r>
         <w:t xml:space="preserve"> </w:t>
@@ -3439,7 +3439,62 @@
     </w:p>
     <w:p>
       <w:pPr>
-        <w:pStyle w:val="FirstParagraph"/>
+        <w:pStyle w:val="CaptionedFigure"/>
+      </w:pPr>
+      <w:r>
+        <w:drawing>
+          <wp:inline>
+            <wp:extent cx="6197600" cy="8765177"/>
+            <wp:effectExtent b="0" l="0" r="0" t="0"/>
+            <wp:docPr descr="Figure 3. Relationship with the frequentist p-value." title="" id="1" name="Picture"/>
+            <a:graphic>
+              <a:graphicData uri="http://schemas.openxmlformats.org/drawingml/2006/picture">
+                <pic:pic>
+                  <pic:nvPicPr>
+                    <pic:cNvPr descr="figures/Figure3.png" id="0" name="Picture"/>
+                    <pic:cNvPicPr>
+                      <a:picLocks noChangeArrowheads="1" noChangeAspect="1"/>
+                    </pic:cNvPicPr>
+                  </pic:nvPicPr>
+                  <pic:blipFill>
+                    <a:blip r:embed="rId37"/>
+                    <a:stretch>
+                      <a:fillRect/>
+                    </a:stretch>
+                  </pic:blipFill>
+                  <pic:spPr bwMode="auto">
+                    <a:xfrm>
+                      <a:off x="0" y="0"/>
+                      <a:ext cx="6197600" cy="8765177"/>
+                    </a:xfrm>
+                    <a:prstGeom prst="rect">
+                      <a:avLst/>
+                    </a:prstGeom>
+                    <a:noFill/>
+                    <a:ln w="9525">
+                      <a:noFill/>
+                      <a:headEnd/>
+                      <a:tailEnd/>
+                    </a:ln>
+                  </pic:spPr>
+                </pic:pic>
+              </a:graphicData>
+            </a:graphic>
+          </wp:inline>
+        </w:drawing>
+      </w:r>
+    </w:p>
+    <w:p>
+      <w:pPr>
+        <w:pStyle w:val="ImageCaption"/>
+      </w:pPr>
+      <w:r>
+        <w:t xml:space="preserve">Figure 3. Relationship with the frequentist p-value.</w:t>
+      </w:r>
+    </w:p>
+    <w:p>
+      <w:pPr>
+        <w:pStyle w:val="BodyText"/>
       </w:pPr>
       <w:r>
         <w:rPr>
@@ -4035,11 +4090,11 @@
       <w:pPr>
         <w:pStyle w:val="Heading2"/>
       </w:pPr>
-      <w:bookmarkStart w:id="37" w:name="X9a46fabe5039cd25dfea7b7bb7bf612ea2ee378"/>
+      <w:bookmarkStart w:id="38" w:name="X9a46fabe5039cd25dfea7b7bb7bf612ea2ee378"/>
       <w:r>
         <w:t xml:space="preserve">Relationship between ROPE (full), pd and BF (vs. ROPE)</w:t>
       </w:r>
-      <w:bookmarkEnd w:id="37"/>
+      <w:bookmarkEnd w:id="38"/>
     </w:p>
     <w:p>
       <w:pPr>
@@ -4209,11 +4264,11 @@
       <w:pPr>
         <w:pStyle w:val="Heading1"/>
       </w:pPr>
-      <w:bookmarkStart w:id="38" w:name="discussion"/>
+      <w:bookmarkStart w:id="39" w:name="discussion"/>
       <w:r>
         <w:t xml:space="preserve">Discussion</w:t>
       </w:r>
-      <w:bookmarkEnd w:id="38"/>
+      <w:bookmarkEnd w:id="39"/>
     </w:p>
     <w:p>
       <w:pPr>
@@ -4344,6 +4399,501 @@
         <w:pStyle w:val="BodyText"/>
       </w:pPr>
       <w:r>
+        <w:t xml:space="preserve">Critically, while the purpose of these indices was solely termed as</w:t>
+      </w:r>
+      <w:r>
+        <w:t xml:space="preserve"> </w:t>
+      </w:r>
+      <w:r>
+        <w:rPr>
+          <w:i/>
+        </w:rPr>
+        <w:t xml:space="preserve">significance</w:t>
+      </w:r>
+      <w:r>
+        <w:t xml:space="preserve"> </w:t>
+      </w:r>
+      <w:r>
+        <w:t xml:space="preserve">until now, we would like to emphasize the nuanced perspective of the existence-significance testing as a dual-framework for parameters description and interpretation. The idea supported here is that there is a conceptual and practical distinction, and possible dissociation to be made, between an effect’s</w:t>
+      </w:r>
+      <w:r>
+        <w:t xml:space="preserve"> </w:t>
+      </w:r>
+      <w:r>
+        <w:rPr>
+          <w:i/>
+        </w:rPr>
+        <w:t xml:space="preserve">existence</w:t>
+      </w:r>
+      <w:r>
+        <w:t xml:space="preserve"> </w:t>
+      </w:r>
+      <w:r>
+        <w:t xml:space="preserve">and</w:t>
+      </w:r>
+      <w:r>
+        <w:t xml:space="preserve"> </w:t>
+      </w:r>
+      <w:r>
+        <w:rPr>
+          <w:i/>
+        </w:rPr>
+        <w:t xml:space="preserve">significance</w:t>
+      </w:r>
+      <w:r>
+        <w:t xml:space="preserve">. In this context, existence is simply defined as the consistency of an effect in one particular direction (</w:t>
+      </w:r>
+      <w:r>
+        <w:rPr>
+          <w:i/>
+        </w:rPr>
+        <w:t xml:space="preserve">i.e.</w:t>
+      </w:r>
+      <w:r>
+        <w:t xml:space="preserve">, positive or negative), without any assumptions or conclusions as to its size, importance or meaning. On the other hand,</w:t>
+      </w:r>
+      <w:r>
+        <w:t xml:space="preserve"> </w:t>
+      </w:r>
+      <w:r>
+        <w:rPr>
+          <w:i/>
+        </w:rPr>
+        <w:t xml:space="preserve">significance</w:t>
+      </w:r>
+      <w:r>
+        <w:t xml:space="preserve"> </w:t>
+      </w:r>
+      <w:r>
+        <w:t xml:space="preserve">would be here reframed following its original literally definition (</w:t>
+      </w:r>
+      <w:r>
+        <w:t xml:space="preserve">“</w:t>
+      </w:r>
+      <w:r>
+        <w:t xml:space="preserve">being worthy of attention; importance</w:t>
+      </w:r>
+      <w:r>
+        <w:t xml:space="preserve">”</w:t>
+      </w:r>
+      <w:r>
+        <w:t xml:space="preserve">), which a neutral approach would link with the concept of effect size. An effect can be considered significant if its magnitude is higher than a given threshold. This aspect can be explored, to a certain extent, in an objective way with the concept of</w:t>
+      </w:r>
+      <w:r>
+        <w:t xml:space="preserve"> </w:t>
+      </w:r>
+      <w:r>
+        <w:rPr>
+          <w:i/>
+        </w:rPr>
+        <w:t xml:space="preserve">practical equivalence</w:t>
+      </w:r>
+      <w:r>
+        <w:t xml:space="preserve"> </w:t>
+      </w:r>
+      <w:r>
+        <w:t xml:space="preserve">[</w:t>
+      </w:r>
+      <w:r>
+        <w:t xml:space="preserve">Kruschke (2014)</w:t>
+      </w:r>
+      <w:r>
+        <w:t xml:space="preserve">;</w:t>
+      </w:r>
+      <w:r>
+        <w:t xml:space="preserve"> </w:t>
+      </w:r>
+      <w:r>
+        <w:t xml:space="preserve">Lakens (2017)</w:t>
+      </w:r>
+      <w:r>
+        <w:t xml:space="preserve">;</w:t>
+      </w:r>
+      <w:r>
+        <w:t xml:space="preserve"> </w:t>
+      </w:r>
+      <w:r>
+        <w:t xml:space="preserve">Lakens et al. (2018)</w:t>
+      </w:r>
+      <w:r>
+        <w:t xml:space="preserve">, which suggests the use of a range of values assimilated to absence of effect (the ROPE). If the effect falls within this range, it is considered as non-significant</w:t>
+      </w:r>
+      <w:r>
+        <w:t xml:space="preserve"> </w:t>
+      </w:r>
+      <w:r>
+        <w:rPr>
+          <w:i/>
+        </w:rPr>
+        <w:t xml:space="preserve">for practical reasons</w:t>
+      </w:r>
+      <w:r>
+        <w:t xml:space="preserve">: the magnitude of the effect is likely to be too small to be of paramount importance in real-world scenarios. Nevertheless,</w:t>
+      </w:r>
+      <w:r>
+        <w:t xml:space="preserve"> </w:t>
+      </w:r>
+      <w:r>
+        <w:rPr>
+          <w:i/>
+        </w:rPr>
+        <w:t xml:space="preserve">significance</w:t>
+      </w:r>
+      <w:r>
+        <w:t xml:space="preserve"> </w:t>
+      </w:r>
+      <w:r>
+        <w:t xml:space="preserve">also withholds are more subjective aspect, corresponding to its contextual meaningfulness, which is highly dependent on the literature, priors, novelty, context or field, and thus cannot be neutrally assessed with any statistical index. Interstingly, the weight of one or the other aspect of this framework might depend on the question asked. For instance, in a study exploring the effects of a new treatment, the focus might be</w:t>
+      </w:r>
+      <w:r>
+        <w:t xml:space="preserve"> </w:t>
+      </w:r>
+      <w:r>
+        <w:rPr>
+          <w:i/>
+        </w:rPr>
+        <w:t xml:space="preserve">existence</w:t>
+      </w:r>
+      <w:r>
+        <w:t xml:space="preserve">: how much are we certain that the effect is beneficial and not detreminental? In a furhter step, however, the researcher might become itnerested in</w:t>
+      </w:r>
+      <w:r>
+        <w:t xml:space="preserve"> </w:t>
+      </w:r>
+      <w:r>
+        <w:rPr>
+          <w:i/>
+        </w:rPr>
+        <w:t xml:space="preserve">significance</w:t>
+      </w:r>
+      <w:r>
+        <w:t xml:space="preserve">: is this effect large enough to be of any interest? Acknowledging the distinction and complementarity of these two aspects could in turn enrich the information and usefulness of the results reported in psychological science For practical reasons, the implementation of EXIT (Effect eXistence and sIgnificance Testing) is made straightforward through the</w:t>
+      </w:r>
+      <w:r>
+        <w:t xml:space="preserve"> </w:t>
+      </w:r>
+      <w:r>
+        <w:rPr>
+          <w:i/>
+        </w:rPr>
+        <w:t xml:space="preserve">bayestestR</w:t>
+      </w:r>
+      <w:r>
+        <w:t xml:space="preserve"> </w:t>
+      </w:r>
+      <w:r>
+        <w:t xml:space="preserve">open-source package for R (</w:t>
+      </w:r>
+      <w:r>
+        <w:rPr>
+          <w:b/>
+        </w:rPr>
+        <w:t xml:space="preserve">BAYESTESTR CITATION</w:t>
+      </w:r>
+      <w:r>
+        <w:t xml:space="preserve">).</w:t>
+      </w:r>
+    </w:p>
+    <w:p>
+      <w:pPr>
+        <w:pStyle w:val="BodyText"/>
+      </w:pPr>
+      <w:r>
+        <w:t xml:space="preserve">Critically to the aim of that paper, the EXIT dual-perspective spontaneously stems out from the probabilistic nature of the Bayesian framework.</w:t>
+      </w:r>
+    </w:p>
+    <w:p>
+      <w:pPr>
+        <w:pStyle w:val="BodyText"/>
+      </w:pPr>
+      <w:r>
+        <w:t xml:space="preserve">in which several indices of effect existence and significance coexist.</w:t>
+      </w:r>
+    </w:p>
+    <w:p>
+      <w:pPr>
+        <w:pStyle w:val="BodyText"/>
+      </w:pPr>
+      <w:r>
+        <w:t xml:space="preserve">Thus, researchers should rely on statistics to assess effect existence (as well as size and direction estimation), and systematically, but contextually, discuss its meaning and importance within a larger perspective.</w:t>
+      </w:r>
+    </w:p>
+    <w:p>
+      <w:pPr>
+        <w:pStyle w:val="BodyText"/>
+      </w:pPr>
+      <w:r>
+        <w:t xml:space="preserve">: A decision criterion that allows them to conclude if an effect is</w:t>
+      </w:r>
+      <w:r>
+        <w:t xml:space="preserve"> </w:t>
+      </w:r>
+      <w:r>
+        <w:t xml:space="preserve">“</w:t>
+      </w:r>
+      <w:r>
+        <w:t xml:space="preserve">different from 0</w:t>
+      </w:r>
+      <w:r>
+        <w:t xml:space="preserve">”</w:t>
+      </w:r>
+      <w:r>
+        <w:t xml:space="preserve"> </w:t>
+      </w:r>
+      <w:r>
+        <w:t xml:space="preserve">(statistically corresponding to either</w:t>
+      </w:r>
+      <w:r>
+        <w:t xml:space="preserve"> </w:t>
+      </w:r>
+      <w:r>
+        <w:t xml:space="preserve">“</w:t>
+      </w:r>
+      <w:r>
+        <w:t xml:space="preserve">not negligible</w:t>
+      </w:r>
+      <w:r>
+        <w:t xml:space="preserve">”</w:t>
+      </w:r>
+      <w:r>
+        <w:t xml:space="preserve"> </w:t>
+      </w:r>
+      <w:r>
+        <w:t xml:space="preserve">or</w:t>
+      </w:r>
+      <w:r>
+        <w:t xml:space="preserve"> </w:t>
+      </w:r>
+      <w:r>
+        <w:t xml:space="preserve">“</w:t>
+      </w:r>
+      <w:r>
+        <w:t xml:space="preserve">not of the opposite direction</w:t>
+      </w:r>
+      <w:r>
+        <w:t xml:space="preserve">”</w:t>
+      </w:r>
+      <w:r>
+        <w:t xml:space="preserve">). In other words, to know, before taking interest in the importance, relevance or strength of the effect, whether it is related to the outcome in a given direction.</w:t>
+      </w:r>
+    </w:p>
+    <w:p>
+      <w:pPr>
+        <w:pStyle w:val="BodyText"/>
+      </w:pPr>
+      <w:r>
+        <w:t xml:space="preserve">In fact, this aspect of the reproducibility crisis might have been misunderstood. Indeed, it is not that the</w:t>
+      </w:r>
+      <w:r>
+        <w:t xml:space="preserve"> </w:t>
+      </w:r>
+      <w:r>
+        <w:rPr>
+          <w:i/>
+        </w:rPr>
+        <w:t xml:space="preserve">p</w:t>
+      </w:r>
+      <w:r>
+        <w:t xml:space="preserve">-value is an intrinsically bad or wrong. Instead, it is its</w:t>
+      </w:r>
+      <w:r>
+        <w:t xml:space="preserve"> </w:t>
+      </w:r>
+      <w:r>
+        <w:rPr>
+          <w:b/>
+        </w:rPr>
+        <w:t xml:space="preserve">misuse</w:t>
+      </w:r>
+      <w:r>
+        <w:t xml:space="preserve">,</w:t>
+      </w:r>
+      <w:r>
+        <w:t xml:space="preserve"> </w:t>
+      </w:r>
+      <w:r>
+        <w:rPr>
+          <w:b/>
+        </w:rPr>
+        <w:t xml:space="preserve">misunderstanding</w:t>
+      </w:r>
+      <w:r>
+        <w:t xml:space="preserve"> </w:t>
+      </w:r>
+      <w:r>
+        <w:t xml:space="preserve">and</w:t>
+      </w:r>
+      <w:r>
+        <w:t xml:space="preserve"> </w:t>
+      </w:r>
+      <w:r>
+        <w:rPr>
+          <w:b/>
+        </w:rPr>
+        <w:t xml:space="preserve">misinterpretation</w:t>
+      </w:r>
+      <w:r>
+        <w:t xml:space="preserve"> </w:t>
+      </w:r>
+      <w:r>
+        <w:t xml:space="preserve">that fuels the decay of the situation. For instance, the fact that the</w:t>
+      </w:r>
+      <w:r>
+        <w:t xml:space="preserve"> </w:t>
+      </w:r>
+      <w:r>
+        <w:rPr>
+          <w:b/>
+        </w:rPr>
+        <w:t xml:space="preserve">pd</w:t>
+      </w:r>
+      <w:r>
+        <w:t xml:space="preserve"> </w:t>
+      </w:r>
+      <w:r>
+        <w:t xml:space="preserve">is highly correlated with the</w:t>
+      </w:r>
+      <w:r>
+        <w:t xml:space="preserve"> </w:t>
+      </w:r>
+      <w:r>
+        <w:rPr>
+          <w:i/>
+        </w:rPr>
+        <w:t xml:space="preserve">p</w:t>
+      </w:r>
+      <w:r>
+        <w:t xml:space="preserve">-value suggests that the latter is more an index of effect</w:t>
+      </w:r>
+      <w:r>
+        <w:t xml:space="preserve"> </w:t>
+      </w:r>
+      <w:r>
+        <w:rPr>
+          <w:i/>
+        </w:rPr>
+        <w:t xml:space="preserve">existence</w:t>
+      </w:r>
+      <w:r>
+        <w:t xml:space="preserve"> </w:t>
+      </w:r>
+      <w:r>
+        <w:t xml:space="preserve">than</w:t>
+      </w:r>
+      <w:r>
+        <w:t xml:space="preserve"> </w:t>
+      </w:r>
+      <w:r>
+        <w:rPr>
+          <w:i/>
+        </w:rPr>
+        <w:t xml:space="preserve">significance</w:t>
+      </w:r>
+      <w:r>
+        <w:t xml:space="preserve"> </w:t>
+      </w:r>
+      <w:r>
+        <w:t xml:space="preserve">(</w:t>
+      </w:r>
+      <w:r>
+        <w:rPr>
+          <w:i/>
+        </w:rPr>
+        <w:t xml:space="preserve">i.e.</w:t>
+      </w:r>
+      <w:r>
+        <w:t xml:space="preserve">,</w:t>
+      </w:r>
+      <w:r>
+        <w:t xml:space="preserve"> </w:t>
+      </w:r>
+      <w:r>
+        <w:t xml:space="preserve">“</w:t>
+      </w:r>
+      <w:r>
+        <w:t xml:space="preserve">worth of interest</w:t>
+      </w:r>
+      <w:r>
+        <w:t xml:space="preserve">”</w:t>
+      </w:r>
+      <w:r>
+        <w:t xml:space="preserve">). The Bayesian version, the</w:t>
+      </w:r>
+      <w:r>
+        <w:t xml:space="preserve"> </w:t>
+      </w:r>
+      <w:r>
+        <w:rPr>
+          <w:b/>
+        </w:rPr>
+        <w:t xml:space="preserve">pd</w:t>
+      </w:r>
+      <w:r>
+        <w:t xml:space="preserve">, has an intuitive meaning and makes obvious the fact that</w:t>
+      </w:r>
+      <w:r>
+        <w:t xml:space="preserve"> </w:t>
+      </w:r>
+      <w:r>
+        <w:rPr>
+          <w:b/>
+        </w:rPr>
+        <w:t xml:space="preserve">all thresholds are arbitrary</w:t>
+      </w:r>
+      <w:r>
+        <w:t xml:space="preserve">. Additionally, the</w:t>
+      </w:r>
+      <w:r>
+        <w:t xml:space="preserve"> </w:t>
+      </w:r>
+      <w:r>
+        <w:rPr>
+          <w:b/>
+        </w:rPr>
+        <w:t xml:space="preserve">mathematical and interpretative transparency</w:t>
+      </w:r>
+      <w:r>
+        <w:t xml:space="preserve"> </w:t>
+      </w:r>
+      <w:r>
+        <w:t xml:space="preserve">of the</w:t>
+      </w:r>
+      <w:r>
+        <w:t xml:space="preserve"> </w:t>
+      </w:r>
+      <w:r>
+        <w:rPr>
+          <w:b/>
+        </w:rPr>
+        <w:t xml:space="preserve">pd</w:t>
+      </w:r>
+      <w:r>
+        <w:t xml:space="preserve">, and its reconceptualisation as an index of effect existence, offers a valuable insight into the characterization of Bayesian results. Moreover, its concomitant proximity with the frequentist</w:t>
+      </w:r>
+      <w:r>
+        <w:t xml:space="preserve"> </w:t>
+      </w:r>
+      <w:r>
+        <w:rPr>
+          <w:i/>
+        </w:rPr>
+        <w:t xml:space="preserve">p</w:t>
+      </w:r>
+      <w:r>
+        <w:t xml:space="preserve">-value makes it a perfect metric to ease the transition of psychological research into the adoption of the Bayesian framework.</w:t>
+      </w:r>
+    </w:p>
+    <w:p>
+      <w:pPr>
+        <w:pStyle w:val="BodyText"/>
+      </w:pPr>
+      <w:r>
+        <w:t xml:space="preserve">Advantages and disadvantages of indices.</w:t>
+      </w:r>
+      <w:r>
+        <w:t xml:space="preserve"> </w:t>
+      </w:r>
+      <w:r>
         <w:t xml:space="preserve">Blabla. How these observations can be used to improve statistical good practices in psychological science?</w:t>
       </w:r>
     </w:p>
@@ -4351,11 +4901,11 @@
       <w:pPr>
         <w:pStyle w:val="Heading1"/>
       </w:pPr>
-      <w:bookmarkStart w:id="39" w:name="conclusion-and-limitations"/>
+      <w:bookmarkStart w:id="40" w:name="conclusion-and-limitations"/>
       <w:r>
         <w:t xml:space="preserve">Conclusion and Limitations</w:t>
       </w:r>
-      <w:bookmarkEnd w:id="39"/>
+      <w:bookmarkEnd w:id="40"/>
     </w:p>
     <w:p>
       <w:pPr>
@@ -4472,11 +5022,11 @@
       <w:pPr>
         <w:pStyle w:val="Heading1"/>
       </w:pPr>
-      <w:bookmarkStart w:id="40" w:name="supplementary-materials"/>
+      <w:bookmarkStart w:id="41" w:name="supplementary-materials"/>
       <w:r>
         <w:t xml:space="preserve">Supplementary Materials</w:t>
       </w:r>
-      <w:bookmarkEnd w:id="40"/>
+      <w:bookmarkEnd w:id="41"/>
     </w:p>
     <w:p>
       <w:pPr>
@@ -4488,7 +5038,7 @@
       <w:r>
         <w:t xml:space="preserve"> </w:t>
       </w:r>
-      <w:hyperlink r:id="rId41">
+      <w:hyperlink r:id="rId42">
         <w:r>
           <w:rPr>
             <w:rStyle w:val="Hyperlink"/>
@@ -4504,11 +5054,11 @@
       <w:pPr>
         <w:pStyle w:val="Heading1"/>
       </w:pPr>
-      <w:bookmarkStart w:id="42" w:name="acknowledgments"/>
+      <w:bookmarkStart w:id="43" w:name="acknowledgments"/>
       <w:r>
         <w:t xml:space="preserve">Acknowledgments</w:t>
       </w:r>
-      <w:bookmarkEnd w:id="42"/>
+      <w:bookmarkEnd w:id="43"/>
     </w:p>
     <w:p>
       <w:pPr>
@@ -4535,7 +5085,7 @@
       <w:r>
         <w:t xml:space="preserve"> </w:t>
       </w:r>
-      <w:hyperlink r:id="rId43">
+      <w:hyperlink r:id="rId44">
         <w:r>
           <w:rPr>
             <w:i/>
@@ -4553,7 +5103,7 @@
       <w:r>
         <w:t xml:space="preserve"> </w:t>
       </w:r>
-      <w:hyperlink r:id="rId44">
+      <w:hyperlink r:id="rId45">
         <w:r>
           <w:rPr>
             <w:rStyle w:val="Hyperlink"/>
@@ -4572,14 +5122,14 @@
       <w:pPr>
         <w:pStyle w:val="Heading1"/>
       </w:pPr>
-      <w:bookmarkStart w:id="45" w:name="references"/>
+      <w:bookmarkStart w:id="46" w:name="references"/>
       <w:r>
         <w:t xml:space="preserve">References</w:t>
       </w:r>
-      <w:bookmarkEnd w:id="45"/>
-    </w:p>
-    <w:bookmarkStart w:id="97" w:name="refs"/>
-    <w:bookmarkStart w:id="46" w:name="ref-andrews2013prior"/>
+      <w:bookmarkEnd w:id="46"/>
+    </w:p>
+    <w:bookmarkStart w:id="99" w:name="refs"/>
+    <w:bookmarkStart w:id="47" w:name="ref-andrews2013prior"/>
     <w:p>
       <w:pPr>
         <w:pStyle w:val="Bibliography"/>
@@ -4612,8 +5162,8 @@
         <w:t xml:space="preserve">(1), 1–7.</w:t>
       </w:r>
     </w:p>
-    <w:bookmarkEnd w:id="46"/>
-    <w:bookmarkStart w:id="47" w:name="ref-benjamin2018redefine"/>
+    <w:bookmarkEnd w:id="47"/>
+    <w:bookmarkStart w:id="48" w:name="ref-benjamin2018redefine"/>
     <w:p>
       <w:pPr>
         <w:pStyle w:val="Bibliography"/>
@@ -4646,8 +5196,8 @@
         <w:t xml:space="preserve">(1), 6.</w:t>
       </w:r>
     </w:p>
-    <w:bookmarkEnd w:id="47"/>
-    <w:bookmarkStart w:id="48" w:name="ref-burrell2016machine"/>
+    <w:bookmarkEnd w:id="48"/>
+    <w:bookmarkStart w:id="49" w:name="ref-burrell2016machine"/>
     <w:p>
       <w:pPr>
         <w:pStyle w:val="Bibliography"/>
@@ -4680,8 +5230,8 @@
         <w:t xml:space="preserve">(1), 2053951715622512.</w:t>
       </w:r>
     </w:p>
-    <w:bookmarkEnd w:id="48"/>
-    <w:bookmarkStart w:id="49" w:name="ref-castelvecchi2016can"/>
+    <w:bookmarkEnd w:id="49"/>
+    <w:bookmarkStart w:id="50" w:name="ref-castelvecchi2016can"/>
     <w:p>
       <w:pPr>
         <w:pStyle w:val="Bibliography"/>
@@ -4714,8 +5264,8 @@
         <w:t xml:space="preserve">(7623), 20.</w:t>
       </w:r>
     </w:p>
-    <w:bookmarkEnd w:id="49"/>
-    <w:bookmarkStart w:id="50" w:name="ref-chambers2014instead"/>
+    <w:bookmarkEnd w:id="50"/>
+    <w:bookmarkStart w:id="51" w:name="ref-chambers2014instead"/>
     <w:p>
       <w:pPr>
         <w:pStyle w:val="Bibliography"/>
@@ -4748,8 +5298,8 @@
         <w:t xml:space="preserve">(1), 4–17.</w:t>
       </w:r>
     </w:p>
-    <w:bookmarkEnd w:id="50"/>
-    <w:bookmarkStart w:id="51" w:name="ref-cohen1988statistical"/>
+    <w:bookmarkEnd w:id="51"/>
+    <w:bookmarkStart w:id="52" w:name="ref-cohen1988statistical"/>
     <w:p>
       <w:pPr>
         <w:pStyle w:val="Bibliography"/>
@@ -4770,8 +5320,8 @@
         <w:t xml:space="preserve">.</w:t>
       </w:r>
     </w:p>
-    <w:bookmarkEnd w:id="51"/>
-    <w:bookmarkStart w:id="52" w:name="ref-cohen2016earth"/>
+    <w:bookmarkEnd w:id="52"/>
+    <w:bookmarkStart w:id="53" w:name="ref-cohen2016earth"/>
     <w:p>
       <w:pPr>
         <w:pStyle w:val="Bibliography"/>
@@ -4795,8 +5345,8 @@
         <w:t xml:space="preserve">(pp. 69–82). Routledge.</w:t>
       </w:r>
     </w:p>
-    <w:bookmarkEnd w:id="52"/>
-    <w:bookmarkStart w:id="53" w:name="ref-de2007alternative"/>
+    <w:bookmarkEnd w:id="53"/>
+    <w:bookmarkStart w:id="54" w:name="ref-de2007alternative"/>
     <w:p>
       <w:pPr>
         <w:pStyle w:val="Bibliography"/>
@@ -4829,8 +5379,8 @@
         <w:t xml:space="preserve">(3), 504–522.</w:t>
       </w:r>
     </w:p>
-    <w:bookmarkEnd w:id="53"/>
-    <w:bookmarkStart w:id="54" w:name="ref-dienes2014using"/>
+    <w:bookmarkEnd w:id="54"/>
+    <w:bookmarkStart w:id="55" w:name="ref-dienes2014using"/>
     <w:p>
       <w:pPr>
         <w:pStyle w:val="Bibliography"/>
@@ -4863,8 +5413,8 @@
         <w:t xml:space="preserve">, 781.</w:t>
       </w:r>
     </w:p>
-    <w:bookmarkEnd w:id="54"/>
-    <w:bookmarkStart w:id="55" w:name="ref-dienes2018four"/>
+    <w:bookmarkEnd w:id="55"/>
+    <w:bookmarkStart w:id="56" w:name="ref-dienes2018four"/>
     <w:p>
       <w:pPr>
         <w:pStyle w:val="Bibliography"/>
@@ -4897,8 +5447,8 @@
         <w:t xml:space="preserve">(1), 207–218.</w:t>
       </w:r>
     </w:p>
-    <w:bookmarkEnd w:id="55"/>
-    <w:bookmarkStart w:id="56" w:name="ref-ellis2003practical"/>
+    <w:bookmarkEnd w:id="56"/>
+    <w:bookmarkStart w:id="57" w:name="ref-ellis2003practical"/>
     <w:p>
       <w:pPr>
         <w:pStyle w:val="Bibliography"/>
@@ -4931,8 +5481,8 @@
         <w:t xml:space="preserve">(4), 51–53.</w:t>
       </w:r>
     </w:p>
-    <w:bookmarkEnd w:id="56"/>
-    <w:bookmarkStart w:id="57" w:name="ref-etz2018bayesian"/>
+    <w:bookmarkEnd w:id="57"/>
+    <w:bookmarkStart w:id="58" w:name="ref-etz2018bayesian"/>
     <w:p>
       <w:pPr>
         <w:pStyle w:val="Bibliography"/>
@@ -4953,8 +5503,8 @@
         <w:t xml:space="preserve">, 2515245918773087.</w:t>
       </w:r>
     </w:p>
-    <w:bookmarkEnd w:id="57"/>
-    <w:bookmarkStart w:id="58" w:name="ref-etz2016bayesian"/>
+    <w:bookmarkEnd w:id="58"/>
+    <w:bookmarkStart w:id="59" w:name="ref-etz2016bayesian"/>
     <w:p>
       <w:pPr>
         <w:pStyle w:val="Bibliography"/>
@@ -4987,8 +5537,8 @@
         <w:t xml:space="preserve">(2), e0149794.</w:t>
       </w:r>
     </w:p>
-    <w:bookmarkEnd w:id="58"/>
-    <w:bookmarkStart w:id="59" w:name="ref-gardner1986confidence"/>
+    <w:bookmarkEnd w:id="59"/>
+    <w:bookmarkStart w:id="60" w:name="ref-gardner1986confidence"/>
     <w:p>
       <w:pPr>
         <w:pStyle w:val="Bibliography"/>
@@ -5021,8 +5571,8 @@
         <w:t xml:space="preserve">(6522), 746–750.</w:t>
       </w:r>
     </w:p>
-    <w:bookmarkEnd w:id="59"/>
-    <w:bookmarkStart w:id="61" w:name="ref-gill_2018"/>
+    <w:bookmarkEnd w:id="60"/>
+    <w:bookmarkStart w:id="62" w:name="ref-gill_2018"/>
     <w:p>
       <w:pPr>
         <w:pStyle w:val="Bibliography"/>
@@ -5057,7 +5607,7 @@
       <w:r>
         <w:t xml:space="preserve"> </w:t>
       </w:r>
-      <w:hyperlink r:id="rId60">
+      <w:hyperlink r:id="rId61">
         <w:r>
           <w:rPr>
             <w:rStyle w:val="Hyperlink"/>
@@ -5066,8 +5616,8 @@
         </w:r>
       </w:hyperlink>
     </w:p>
-    <w:bookmarkEnd w:id="61"/>
-    <w:bookmarkStart w:id="62" w:name="ref-halsey2019reign"/>
+    <w:bookmarkEnd w:id="62"/>
+    <w:bookmarkStart w:id="63" w:name="ref-halsey2019reign"/>
     <w:p>
       <w:pPr>
         <w:pStyle w:val="Bibliography"/>
@@ -5100,8 +5650,8 @@
         <w:t xml:space="preserve">(5), 20190174.</w:t>
       </w:r>
     </w:p>
-    <w:bookmarkEnd w:id="62"/>
-    <w:bookmarkStart w:id="63" w:name="ref-jarosz2014odds"/>
+    <w:bookmarkEnd w:id="63"/>
+    <w:bookmarkStart w:id="64" w:name="ref-jarosz2014odds"/>
     <w:p>
       <w:pPr>
         <w:pStyle w:val="Bibliography"/>
@@ -5134,8 +5684,8 @@
         <w:t xml:space="preserve">(1), 2.</w:t>
       </w:r>
     </w:p>
-    <w:bookmarkEnd w:id="63"/>
-    <w:bookmarkStart w:id="64" w:name="ref-jeffreys1998theory"/>
+    <w:bookmarkEnd w:id="64"/>
+    <w:bookmarkStart w:id="65" w:name="ref-jeffreys1998theory"/>
     <w:p>
       <w:pPr>
         <w:pStyle w:val="Bibliography"/>
@@ -5156,8 +5706,8 @@
         <w:t xml:space="preserve">. OUP Oxford.</w:t>
       </w:r>
     </w:p>
-    <w:bookmarkEnd w:id="64"/>
-    <w:bookmarkStart w:id="65" w:name="ref-kass1995bayes"/>
+    <w:bookmarkEnd w:id="65"/>
+    <w:bookmarkStart w:id="66" w:name="ref-kass1995bayes"/>
     <w:p>
       <w:pPr>
         <w:pStyle w:val="Bibliography"/>
@@ -5190,8 +5740,8 @@
         <w:t xml:space="preserve">(430), 773–795.</w:t>
       </w:r>
     </w:p>
-    <w:bookmarkEnd w:id="65"/>
-    <w:bookmarkStart w:id="66" w:name="ref-kirk1996practical"/>
+    <w:bookmarkEnd w:id="66"/>
+    <w:bookmarkStart w:id="67" w:name="ref-kirk1996practical"/>
     <w:p>
       <w:pPr>
         <w:pStyle w:val="Bibliography"/>
@@ -5224,8 +5774,8 @@
         <w:t xml:space="preserve">(5), 746–759.</w:t>
       </w:r>
     </w:p>
-    <w:bookmarkEnd w:id="66"/>
-    <w:bookmarkStart w:id="67" w:name="ref-kruschke2014doing"/>
+    <w:bookmarkEnd w:id="67"/>
+    <w:bookmarkStart w:id="68" w:name="ref-kruschke2014doing"/>
     <w:p>
       <w:pPr>
         <w:pStyle w:val="Bibliography"/>
@@ -5246,8 +5796,8 @@
         <w:t xml:space="preserve">. Academic Press.</w:t>
       </w:r>
     </w:p>
-    <w:bookmarkEnd w:id="67"/>
-    <w:bookmarkStart w:id="68" w:name="ref-kruschke2010believe"/>
+    <w:bookmarkEnd w:id="68"/>
+    <w:bookmarkStart w:id="69" w:name="ref-kruschke2010believe"/>
     <w:p>
       <w:pPr>
         <w:pStyle w:val="Bibliography"/>
@@ -5280,8 +5830,8 @@
         <w:t xml:space="preserve">(7), 293–300.</w:t>
       </w:r>
     </w:p>
-    <w:bookmarkEnd w:id="68"/>
-    <w:bookmarkStart w:id="69" w:name="ref-kruschke2011bayesian"/>
+    <w:bookmarkEnd w:id="69"/>
+    <w:bookmarkStart w:id="70" w:name="ref-kruschke2011bayesian"/>
     <w:p>
       <w:pPr>
         <w:pStyle w:val="Bibliography"/>
@@ -5314,8 +5864,8 @@
         <w:t xml:space="preserve">(3), 299–312.</w:t>
       </w:r>
     </w:p>
-    <w:bookmarkEnd w:id="69"/>
-    <w:bookmarkStart w:id="70" w:name="ref-kruschke2012time"/>
+    <w:bookmarkEnd w:id="70"/>
+    <w:bookmarkStart w:id="71" w:name="ref-kruschke2012time"/>
     <w:p>
       <w:pPr>
         <w:pStyle w:val="Bibliography"/>
@@ -5348,8 +5898,8 @@
         <w:t xml:space="preserve">(4), 722–752.</w:t>
       </w:r>
     </w:p>
-    <w:bookmarkEnd w:id="70"/>
-    <w:bookmarkStart w:id="71" w:name="ref-kruschke2018bayesian"/>
+    <w:bookmarkEnd w:id="71"/>
+    <w:bookmarkStart w:id="72" w:name="ref-kruschke2018bayesian"/>
     <w:p>
       <w:pPr>
         <w:pStyle w:val="Bibliography"/>
@@ -5382,8 +5932,8 @@
         <w:t xml:space="preserve">(1), 178–206.</w:t>
       </w:r>
     </w:p>
-    <w:bookmarkEnd w:id="71"/>
-    <w:bookmarkStart w:id="72" w:name="ref-lakens2017equivalence"/>
+    <w:bookmarkEnd w:id="72"/>
+    <w:bookmarkStart w:id="73" w:name="ref-lakens2017equivalence"/>
     <w:p>
       <w:pPr>
         <w:pStyle w:val="Bibliography"/>
@@ -5416,13 +5966,35 @@
         <w:t xml:space="preserve">(4), 355–362.</w:t>
       </w:r>
     </w:p>
-    <w:bookmarkEnd w:id="72"/>
-    <w:bookmarkStart w:id="73" w:name="ref-ly2016harold"/>
+    <w:bookmarkEnd w:id="73"/>
+    <w:bookmarkStart w:id="74" w:name="ref-lakens2018equivalence"/>
     <w:p>
       <w:pPr>
         <w:pStyle w:val="Bibliography"/>
       </w:pPr>
       <w:r>
+        <w:t xml:space="preserve">Lakens, D., Scheel, A. M., &amp; Isager, P. M. (2018). Equivalence testing for psychological research: A tutorial.</w:t>
+      </w:r>
+      <w:r>
+        <w:t xml:space="preserve"> </w:t>
+      </w:r>
+      <w:r>
+        <w:rPr>
+          <w:i/>
+        </w:rPr>
+        <w:t xml:space="preserve">Advances in Methods and Practices in Psychological Science</w:t>
+      </w:r>
+      <w:r>
+        <w:t xml:space="preserve">, 2515245918770963.</w:t>
+      </w:r>
+    </w:p>
+    <w:bookmarkEnd w:id="74"/>
+    <w:bookmarkStart w:id="75" w:name="ref-ly2016harold"/>
+    <w:p>
+      <w:pPr>
+        <w:pStyle w:val="Bibliography"/>
+      </w:pPr>
+      <w:r>
         <w:t xml:space="preserve">Ly, A., Verhagen, J., &amp; Wagenmakers, E.-J. (2016). Harold jeffreys’s default bayes factor hypothesis tests: Explanation, extension, and application in psychology.</w:t>
       </w:r>
       <w:r>
@@ -5450,8 +6022,8 @@
         <w:t xml:space="preserve">, 19–32.</w:t>
       </w:r>
     </w:p>
-    <w:bookmarkEnd w:id="73"/>
-    <w:bookmarkStart w:id="74" w:name="ref-marasini2016use"/>
+    <w:bookmarkEnd w:id="75"/>
+    <w:bookmarkStart w:id="76" w:name="ref-marasini2016use"/>
     <w:p>
       <w:pPr>
         <w:pStyle w:val="Bibliography"/>
@@ -5484,8 +6056,8 @@
         <w:t xml:space="preserve">(4), 315–325.</w:t>
       </w:r>
     </w:p>
-    <w:bookmarkEnd w:id="74"/>
-    <w:bookmarkStart w:id="75" w:name="ref-maxwell2015psychology"/>
+    <w:bookmarkEnd w:id="76"/>
+    <w:bookmarkStart w:id="77" w:name="ref-maxwell2015psychology"/>
     <w:p>
       <w:pPr>
         <w:pStyle w:val="Bibliography"/>
@@ -5518,8 +6090,8 @@
         <w:t xml:space="preserve">(6), 487.</w:t>
       </w:r>
     </w:p>
-    <w:bookmarkEnd w:id="75"/>
-    <w:bookmarkStart w:id="76" w:name="ref-mills2017objective"/>
+    <w:bookmarkEnd w:id="77"/>
+    <w:bookmarkStart w:id="78" w:name="ref-mills2017objective"/>
     <w:p>
       <w:pPr>
         <w:pStyle w:val="Bibliography"/>
@@ -5540,8 +6112,8 @@
         <w:t xml:space="preserve">.</w:t>
       </w:r>
     </w:p>
-    <w:bookmarkEnd w:id="76"/>
-    <w:bookmarkStart w:id="77" w:name="ref-mills2014bayesian"/>
+    <w:bookmarkEnd w:id="78"/>
+    <w:bookmarkStart w:id="79" w:name="ref-mills2014bayesian"/>
     <w:p>
       <w:pPr>
         <w:pStyle w:val="Bibliography"/>
@@ -5565,8 +6137,8 @@
         <w:t xml:space="preserve">(pp. 1571–1595). Springer.</w:t>
       </w:r>
     </w:p>
-    <w:bookmarkEnd w:id="77"/>
-    <w:bookmarkStart w:id="78" w:name="ref-morey2011bayesinterval"/>
+    <w:bookmarkEnd w:id="79"/>
+    <w:bookmarkStart w:id="80" w:name="ref-morey2011bayesinterval"/>
     <w:p>
       <w:pPr>
         <w:pStyle w:val="Bibliography"/>
@@ -5599,8 +6171,8 @@
         <w:t xml:space="preserve">(4), 406.</w:t>
       </w:r>
     </w:p>
-    <w:bookmarkEnd w:id="78"/>
-    <w:bookmarkStart w:id="79" w:name="ref-robert2014jeffreys"/>
+    <w:bookmarkEnd w:id="80"/>
+    <w:bookmarkStart w:id="81" w:name="ref-robert2014jeffreys"/>
     <w:p>
       <w:pPr>
         <w:pStyle w:val="Bibliography"/>
@@ -5633,8 +6205,8 @@
         <w:t xml:space="preserve">(2), 216–232.</w:t>
       </w:r>
     </w:p>
-    <w:bookmarkEnd w:id="79"/>
-    <w:bookmarkStart w:id="80" w:name="ref-rouder2018bayesian"/>
+    <w:bookmarkEnd w:id="81"/>
+    <w:bookmarkStart w:id="82" w:name="ref-rouder2018bayesian"/>
     <w:p>
       <w:pPr>
         <w:pStyle w:val="Bibliography"/>
@@ -5667,8 +6239,8 @@
         <w:t xml:space="preserve">(1), 102–113.</w:t>
       </w:r>
     </w:p>
-    <w:bookmarkEnd w:id="80"/>
-    <w:bookmarkStart w:id="81" w:name="ref-rouder2012default"/>
+    <w:bookmarkEnd w:id="82"/>
+    <w:bookmarkStart w:id="83" w:name="ref-rouder2012default"/>
     <w:p>
       <w:pPr>
         <w:pStyle w:val="Bibliography"/>
@@ -5701,8 +6273,8 @@
         <w:t xml:space="preserve">(6), 877–903.</w:t>
       </w:r>
     </w:p>
-    <w:bookmarkEnd w:id="81"/>
-    <w:bookmarkStart w:id="82" w:name="ref-rouder2009bayesian"/>
+    <w:bookmarkEnd w:id="83"/>
+    <w:bookmarkStart w:id="84" w:name="ref-rouder2009bayesian"/>
     <w:p>
       <w:pPr>
         <w:pStyle w:val="Bibliography"/>
@@ -5735,8 +6307,8 @@
         <w:t xml:space="preserve">(2), 225–237.</w:t>
       </w:r>
     </w:p>
-    <w:bookmarkEnd w:id="82"/>
-    <w:bookmarkStart w:id="83" w:name="ref-simonsohn2014p"/>
+    <w:bookmarkEnd w:id="84"/>
+    <w:bookmarkStart w:id="85" w:name="ref-simonsohn2014p"/>
     <w:p>
       <w:pPr>
         <w:pStyle w:val="Bibliography"/>
@@ -5769,8 +6341,8 @@
         <w:t xml:space="preserve">(6), 666–681.</w:t>
       </w:r>
     </w:p>
-    <w:bookmarkEnd w:id="83"/>
-    <w:bookmarkStart w:id="84" w:name="ref-snoek2012practical"/>
+    <w:bookmarkEnd w:id="85"/>
+    <w:bookmarkStart w:id="86" w:name="ref-snoek2012practical"/>
     <w:p>
       <w:pPr>
         <w:pStyle w:val="Bibliography"/>
@@ -5791,8 +6363,8 @@
         <w:t xml:space="preserve">, 2951–2959.</w:t>
       </w:r>
     </w:p>
-    <w:bookmarkEnd w:id="84"/>
-    <w:bookmarkStart w:id="85" w:name="ref-spanos2013should"/>
+    <w:bookmarkEnd w:id="86"/>
+    <w:bookmarkStart w:id="87" w:name="ref-spanos2013should"/>
     <w:p>
       <w:pPr>
         <w:pStyle w:val="Bibliography"/>
@@ -5825,8 +6397,8 @@
         <w:t xml:space="preserve">(1), 73–93.</w:t>
       </w:r>
     </w:p>
-    <w:bookmarkEnd w:id="85"/>
-    <w:bookmarkStart w:id="86" w:name="ref-sullivan2012using"/>
+    <w:bookmarkEnd w:id="87"/>
+    <w:bookmarkStart w:id="88" w:name="ref-sullivan2012using"/>
     <w:p>
       <w:pPr>
         <w:pStyle w:val="Bibliography"/>
@@ -5859,8 +6431,8 @@
         <w:t xml:space="preserve">(3), 279–282.</w:t>
       </w:r>
     </w:p>
-    <w:bookmarkEnd w:id="86"/>
-    <w:bookmarkStart w:id="87" w:name="ref-szucs2016empirical"/>
+    <w:bookmarkEnd w:id="88"/>
+    <w:bookmarkStart w:id="89" w:name="ref-szucs2016empirical"/>
     <w:p>
       <w:pPr>
         <w:pStyle w:val="Bibliography"/>
@@ -5881,8 +6453,8 @@
         <w:t xml:space="preserve">, 071530.</w:t>
       </w:r>
     </w:p>
-    <w:bookmarkEnd w:id="87"/>
-    <w:bookmarkStart w:id="88" w:name="ref-vanpaemel2010prior"/>
+    <w:bookmarkEnd w:id="89"/>
+    <w:bookmarkStart w:id="90" w:name="ref-vanpaemel2010prior"/>
     <w:p>
       <w:pPr>
         <w:pStyle w:val="Bibliography"/>
@@ -5915,8 +6487,8 @@
         <w:t xml:space="preserve">(6), 491–498.</w:t>
       </w:r>
     </w:p>
-    <w:bookmarkEnd w:id="88"/>
-    <w:bookmarkStart w:id="89" w:name="ref-wagenmakers2007practical"/>
+    <w:bookmarkEnd w:id="90"/>
+    <w:bookmarkStart w:id="91" w:name="ref-wagenmakers2007practical"/>
     <w:p>
       <w:pPr>
         <w:pStyle w:val="Bibliography"/>
@@ -5949,8 +6521,8 @@
         <w:t xml:space="preserve">(5), 779–804.</w:t>
       </w:r>
     </w:p>
-    <w:bookmarkEnd w:id="89"/>
-    <w:bookmarkStart w:id="91" w:name="ref-wagenmakers2015another"/>
+    <w:bookmarkEnd w:id="91"/>
+    <w:bookmarkStart w:id="93" w:name="ref-wagenmakers2015another"/>
     <w:p>
       <w:pPr>
         <w:pStyle w:val="Bibliography"/>
@@ -5961,7 +6533,7 @@
       <w:r>
         <w:t xml:space="preserve"> </w:t>
       </w:r>
-      <w:hyperlink r:id="rId90">
+      <w:hyperlink r:id="rId92">
         <w:r>
           <w:rPr>
             <w:rStyle w:val="Hyperlink"/>
@@ -5970,8 +6542,8 @@
         </w:r>
       </w:hyperlink>
     </w:p>
-    <w:bookmarkEnd w:id="91"/>
-    <w:bookmarkStart w:id="92" w:name="ref-wagenmakers2010bayesian"/>
+    <w:bookmarkEnd w:id="93"/>
+    <w:bookmarkStart w:id="94" w:name="ref-wagenmakers2010bayesian"/>
     <w:p>
       <w:pPr>
         <w:pStyle w:val="Bibliography"/>
@@ -6004,8 +6576,8 @@
         <w:t xml:space="preserve">(3), 158–189.</w:t>
       </w:r>
     </w:p>
-    <w:bookmarkEnd w:id="92"/>
-    <w:bookmarkStart w:id="93" w:name="ref-wagenmakers2018bayesian"/>
+    <w:bookmarkEnd w:id="94"/>
+    <w:bookmarkStart w:id="95" w:name="ref-wagenmakers2018bayesian"/>
     <w:p>
       <w:pPr>
         <w:pStyle w:val="Bibliography"/>
@@ -6038,8 +6610,8 @@
         <w:t xml:space="preserve">(1), 35–57.</w:t>
       </w:r>
     </w:p>
-    <w:bookmarkEnd w:id="93"/>
-    <w:bookmarkStart w:id="94" w:name="ref-wagenmakers2016bayesian"/>
+    <w:bookmarkEnd w:id="95"/>
+    <w:bookmarkStart w:id="96" w:name="ref-wagenmakers2016bayesian"/>
     <w:p>
       <w:pPr>
         <w:pStyle w:val="Bibliography"/>
@@ -6072,8 +6644,8 @@
         <w:t xml:space="preserve">(3), 169–176.</w:t>
       </w:r>
     </w:p>
-    <w:bookmarkEnd w:id="94"/>
-    <w:bookmarkStart w:id="95" w:name="ref-wagenmakers2017need"/>
+    <w:bookmarkEnd w:id="96"/>
+    <w:bookmarkStart w:id="97" w:name="ref-wagenmakers2017need"/>
     <w:p>
       <w:pPr>
         <w:pStyle w:val="Bibliography"/>
@@ -6094,8 +6666,8 @@
         <w:t xml:space="preserve">, 123–138.</w:t>
       </w:r>
     </w:p>
-    <w:bookmarkEnd w:id="95"/>
-    <w:bookmarkStart w:id="96" w:name="ref-wasserstein2016asa"/>
+    <w:bookmarkEnd w:id="97"/>
+    <w:bookmarkStart w:id="98" w:name="ref-wasserstein2016asa"/>
     <w:p>
       <w:pPr>
         <w:pStyle w:val="Bibliography"/>
@@ -6128,8 +6700,8 @@
         <w:t xml:space="preserve">(2), 129–133.</w:t>
       </w:r>
     </w:p>
-    <w:bookmarkEnd w:id="96"/>
-    <w:bookmarkEnd w:id="97"/>
+    <w:bookmarkEnd w:id="98"/>
+    <w:bookmarkEnd w:id="99"/>
     <w:sectPr>
       <w:headerReference w:type="even" r:id="rId10"/>
       <w:headerReference w:type="default" r:id="rId9"/>

</xml_diff>